<commit_message>
Upgrade doc - prototipe
</commit_message>
<xml_diff>
--- a/docs/Entrega_1.docx
+++ b/docs/Entrega_1.docx
@@ -911,70 +911,17 @@
           <w:u w:val="single"/>
         </w:rPr>
       </w:pPr>
-      <w:r>
-        <w:rPr>
-          <w:rFonts w:ascii="Arial" w:hAnsi="Arial" w:cs="Arial"/>
-          <w:sz w:val="24"/>
-          <w:szCs w:val="24"/>
-          <w:u w:val="single"/>
-        </w:rPr>
-        <w:lastRenderedPageBreak/>
-        <w:fldChar w:fldCharType="begin"/>
-      </w:r>
-      <w:r>
-        <w:rPr>
-          <w:rFonts w:ascii="Arial" w:hAnsi="Arial" w:cs="Arial"/>
-          <w:sz w:val="24"/>
-          <w:szCs w:val="24"/>
-          <w:u w:val="single"/>
-        </w:rPr>
-        <w:instrText>HYPERLINK "</w:instrText>
-      </w:r>
-      <w:r>
-        <w:rPr>
-          <w:rFonts w:ascii="Arial" w:hAnsi="Arial" w:cs="Arial"/>
-          <w:sz w:val="24"/>
-          <w:szCs w:val="24"/>
-          <w:u w:val="single"/>
-        </w:rPr>
-        <w:instrText>https://www.datos.gov.co/Ambiente-y-Desarrollo-Sostenible/Calidad-del-Aire/53gx-j5pc/about_data</w:instrText>
-      </w:r>
-      <w:r>
-        <w:rPr>
-          <w:rFonts w:ascii="Arial" w:hAnsi="Arial" w:cs="Arial"/>
-          <w:sz w:val="24"/>
-          <w:szCs w:val="24"/>
-          <w:u w:val="single"/>
-        </w:rPr>
-        <w:instrText>"</w:instrText>
-      </w:r>
-      <w:r>
-        <w:rPr>
-          <w:rFonts w:ascii="Arial" w:hAnsi="Arial" w:cs="Arial"/>
-          <w:sz w:val="24"/>
-          <w:szCs w:val="24"/>
-          <w:u w:val="single"/>
-        </w:rPr>
-        <w:fldChar w:fldCharType="separate"/>
-      </w:r>
-      <w:r>
-        <w:rPr>
-          <w:rStyle w:val="Hipervnculo"/>
-          <w:rFonts w:ascii="Arial" w:hAnsi="Arial" w:cs="Arial"/>
-          <w:sz w:val="24"/>
-          <w:szCs w:val="24"/>
-        </w:rPr>
-        <w:t>https://www.datos.gov.co/Ambiente-y-Desarrollo-Sostenible/Calidad-del-Aire/53gx-j5pc/about_data</w:t>
-      </w:r>
-      <w:r>
-        <w:rPr>
-          <w:rFonts w:ascii="Arial" w:hAnsi="Arial" w:cs="Arial"/>
-          <w:sz w:val="24"/>
-          <w:szCs w:val="24"/>
-          <w:u w:val="single"/>
-        </w:rPr>
-        <w:fldChar w:fldCharType="end"/>
-      </w:r>
+      <w:hyperlink r:id="rId6" w:history="1">
+        <w:r>
+          <w:rPr>
+            <w:rStyle w:val="Hipervnculo"/>
+            <w:rFonts w:ascii="Arial" w:hAnsi="Arial" w:cs="Arial"/>
+            <w:sz w:val="24"/>
+            <w:szCs w:val="24"/>
+          </w:rPr>
+          <w:t>https://www.datos.gov.co/Ambiente-y-Desarrollo-Sostenible/Calidad-del-Aire/53gx-j5pc/about_data</w:t>
+        </w:r>
+      </w:hyperlink>
     </w:p>
     <w:p>
       <w:pPr>
@@ -1055,17 +1002,7 @@
           <w:kern w:val="0"/>
           <w:lang w:val="es-MX"/>
         </w:rPr>
-        <w:t>5047 registros</w:t>
-      </w:r>
-      <w:r>
-        <w:rPr>
-          <w:rFonts w:ascii="Arial" w:hAnsi="Arial" w:cs="Arial"/>
-          <w:b/>
-          <w:bCs/>
-          <w:kern w:val="0"/>
-          <w:lang w:val="es-MX"/>
-        </w:rPr>
-        <w:t xml:space="preserve"> </w:t>
+        <w:t xml:space="preserve">5047 registros </w:t>
       </w:r>
       <w:r>
         <w:rPr>
@@ -1212,23 +1149,7 @@
           <w:kern w:val="0"/>
           <w:lang w:val="es-MX"/>
         </w:rPr>
-        <w:t xml:space="preserve">Durante la revisión inicial </w:t>
-      </w:r>
-      <w:r>
-        <w:rPr>
-          <w:rFonts w:ascii="Arial" w:hAnsi="Arial" w:cs="Arial"/>
-          <w:kern w:val="0"/>
-          <w:lang w:val="es-MX"/>
-        </w:rPr>
-        <w:t xml:space="preserve">no se identificaron valores faltantes/nulos, pero si 9 registros con valor 0 en la columna de “medicion” lo cual posiblemente se deba a que la medicion esta por debajo del limite de deteccion, pero al ser pocos datos </w:t>
-      </w:r>
-      <w:r>
-        <w:rPr>
-          <w:rFonts w:ascii="Arial" w:hAnsi="Arial" w:cs="Arial"/>
-          <w:kern w:val="0"/>
-          <w:lang w:val="es-MX"/>
-        </w:rPr>
-        <w:t xml:space="preserve">no compromete el análisis.  </w:t>
+        <w:t xml:space="preserve">Durante la revisión inicial no se identificaron valores faltantes/nulos, pero si 9 registros con valor 0 en la columna de “medicion” lo cual posiblemente se deba a que la medicion esta por debajo del limite de deteccion, pero al ser pocos datos no compromete el análisis.  </w:t>
       </w:r>
     </w:p>
     <w:p>
@@ -3390,39 +3311,7 @@
           <w:kern w:val="0"/>
           <w:lang w:val="es-MX"/>
         </w:rPr>
-        <w:t xml:space="preserve">- </w:t>
-      </w:r>
-      <w:r>
-        <w:rPr>
-          <w:rFonts w:ascii="Arial" w:hAnsi="Arial" w:cs="Arial"/>
-          <w:kern w:val="0"/>
-          <w:lang w:val="es-MX"/>
-        </w:rPr>
-        <w:t>Dosquebradas</w:t>
-      </w:r>
-      <w:r>
-        <w:rPr>
-          <w:rFonts w:ascii="Arial" w:hAnsi="Arial" w:cs="Arial"/>
-          <w:kern w:val="0"/>
-          <w:lang w:val="es-MX"/>
-        </w:rPr>
-        <w:t xml:space="preserve"> presenta la mayor variabilidad (desviación estándar = 1</w:t>
-      </w:r>
-      <w:r>
-        <w:rPr>
-          <w:rFonts w:ascii="Arial" w:hAnsi="Arial" w:cs="Arial"/>
-          <w:kern w:val="0"/>
-          <w:lang w:val="es-MX"/>
-        </w:rPr>
-        <w:t>7.178</w:t>
-      </w:r>
-      <w:r>
-        <w:rPr>
-          <w:rFonts w:ascii="Arial" w:hAnsi="Arial" w:cs="Arial"/>
-          <w:kern w:val="0"/>
-          <w:lang w:val="es-MX"/>
-        </w:rPr>
-        <w:t xml:space="preserve">).  </w:t>
+        <w:t xml:space="preserve">- Dosquebradas presenta la mayor variabilidad (desviación estándar = 17.178).  </w:t>
       </w:r>
     </w:p>
     <w:p>
@@ -3686,7 +3575,7 @@
           <w:lang w:val="es-ES_tradnl"/>
         </w:rPr>
         <w:drawing>
-          <wp:inline distT="0" distB="0" distL="0" distR="0" wp14:anchorId="2CE4A537" wp14:editId="4B499F86">
+          <wp:inline distT="0" distB="0" distL="0" distR="0" wp14:anchorId="2CE4A537" wp14:editId="5A44F76C">
             <wp:extent cx="4174435" cy="2958190"/>
             <wp:effectExtent l="0" t="0" r="4445" b="1270"/>
             <wp:docPr id="1019982536" name="Imagen 3"/>
@@ -3701,7 +3590,7 @@
                     <pic:cNvPicPr/>
                   </pic:nvPicPr>
                   <pic:blipFill>
-                    <a:blip r:embed="rId6" cstate="print">
+                    <a:blip r:embed="rId7" cstate="print">
                       <a:extLst>
                         <a:ext uri="{28A0092B-C50C-407E-A947-70E740481C1C}">
                           <a14:useLocalDpi xmlns:a14="http://schemas.microsoft.com/office/drawing/2010/main" val="0"/>
@@ -3863,7 +3752,7 @@
                     <pic:cNvPicPr/>
                   </pic:nvPicPr>
                   <pic:blipFill>
-                    <a:blip r:embed="rId7" cstate="print">
+                    <a:blip r:embed="rId8" cstate="print">
                       <a:extLst>
                         <a:ext uri="{28A0092B-C50C-407E-A947-70E740481C1C}">
                           <a14:useLocalDpi xmlns:a14="http://schemas.microsoft.com/office/drawing/2010/main" val="0"/>
@@ -3940,42 +3829,22 @@
         <w:rPr>
           <w:rFonts w:ascii="Arial" w:hAnsi="Arial" w:cs="Arial"/>
         </w:rPr>
-        <w:t xml:space="preserve"> </w:t>
-      </w:r>
-      <w:r>
-        <w:rPr>
-          <w:rFonts w:ascii="Arial" w:hAnsi="Arial" w:cs="Arial"/>
-        </w:rPr>
-        <w:t>Serie temporal por estación</w:t>
-      </w:r>
-    </w:p>
-    <w:p>
-      <w:pPr>
-        <w:rPr>
-          <w:rFonts w:ascii="Arial" w:hAnsi="Arial" w:cs="Arial"/>
-          <w:lang w:val="es-ES_tradnl"/>
-        </w:rPr>
-      </w:pPr>
-      <w:r>
-        <w:rPr>
-          <w:rFonts w:ascii="Arial" w:hAnsi="Arial" w:cs="Arial"/>
-          <w:lang w:val="es-ES_tradnl"/>
-        </w:rPr>
-        <w:t>La serie temporal permite identificar la evolución de los niveles de</w:t>
-      </w:r>
-      <w:r>
-        <w:rPr>
-          <w:rFonts w:ascii="Arial" w:hAnsi="Arial" w:cs="Arial"/>
-          <w:lang w:val="es-ES_tradnl"/>
-        </w:rPr>
-        <w:t xml:space="preserve"> mediciones a</w:t>
-      </w:r>
-      <w:r>
-        <w:rPr>
-          <w:rFonts w:ascii="Arial" w:hAnsi="Arial" w:cs="Arial"/>
-          <w:lang w:val="es-ES_tradnl"/>
-        </w:rPr>
-        <w:t xml:space="preserve"> lo largo de los años. Se evidencian picos de contaminación en Pereira y Dosquebradas, mientras que La Virginia y Santa Rosa presentan valores más estables. Esta gráfica ayuda a detectar episodios críticos y a analizar posibles patrones estacionales o asociados a condiciones locales específicas.</w:t>
+        <w:t xml:space="preserve"> Serie temporal por estación</w:t>
+      </w:r>
+    </w:p>
+    <w:p>
+      <w:pPr>
+        <w:rPr>
+          <w:rFonts w:ascii="Arial" w:hAnsi="Arial" w:cs="Arial"/>
+          <w:lang w:val="es-ES_tradnl"/>
+        </w:rPr>
+      </w:pPr>
+      <w:r>
+        <w:rPr>
+          <w:rFonts w:ascii="Arial" w:hAnsi="Arial" w:cs="Arial"/>
+          <w:lang w:val="es-ES_tradnl"/>
+        </w:rPr>
+        <w:t>La serie temporal permite identificar la evolución de los niveles de mediciones a lo largo de los años. Se evidencian picos de contaminación en Pereira y Dosquebradas, mientras que La Virginia y Santa Rosa presentan valores más estables. Esta gráfica ayuda a detectar episodios críticos y a analizar posibles patrones estacionales o asociados a condiciones locales específicas.</w:t>
       </w:r>
     </w:p>
     <w:p>
@@ -4008,7 +3877,7 @@
                     <pic:cNvPicPr/>
                   </pic:nvPicPr>
                   <pic:blipFill>
-                    <a:blip r:embed="rId8">
+                    <a:blip r:embed="rId9">
                       <a:extLst>
                         <a:ext uri="{28A0092B-C50C-407E-A947-70E740481C1C}">
                           <a14:useLocalDpi xmlns:a14="http://schemas.microsoft.com/office/drawing/2010/main" val="0"/>
@@ -4085,42 +3954,22 @@
         <w:rPr>
           <w:rFonts w:ascii="Arial" w:hAnsi="Arial" w:cs="Arial"/>
         </w:rPr>
-        <w:t xml:space="preserve"> </w:t>
-      </w:r>
-      <w:r>
-        <w:rPr>
-          <w:rFonts w:ascii="Arial" w:hAnsi="Arial" w:cs="Arial"/>
-        </w:rPr>
-        <w:t>Promedio de mediciones por día de la semana</w:t>
-      </w:r>
-    </w:p>
-    <w:p>
-      <w:pPr>
-        <w:rPr>
-          <w:rFonts w:ascii="Arial" w:hAnsi="Arial" w:cs="Arial"/>
-          <w:lang w:val="es-ES_tradnl"/>
-        </w:rPr>
-      </w:pPr>
-      <w:r>
-        <w:rPr>
-          <w:rFonts w:ascii="Arial" w:hAnsi="Arial" w:cs="Arial"/>
-          <w:lang w:val="es-ES_tradnl"/>
-        </w:rPr>
-        <w:t xml:space="preserve">Aquí se comparan los niveles promedio de </w:t>
-      </w:r>
-      <w:r>
-        <w:rPr>
-          <w:rFonts w:ascii="Arial" w:hAnsi="Arial" w:cs="Arial"/>
-          <w:lang w:val="es-ES_tradnl"/>
-        </w:rPr>
-        <w:t>mediciones</w:t>
-      </w:r>
-      <w:r>
-        <w:rPr>
-          <w:rFonts w:ascii="Arial" w:hAnsi="Arial" w:cs="Arial"/>
-          <w:lang w:val="es-ES_tradnl"/>
-        </w:rPr>
-        <w:t xml:space="preserve"> entre los distintos días de la semana. La variación es ligera, pero se aprecia una tendencia a menores valores en fines de semana, lo que podría estar relacionado con la reducción de la actividad vehicular e industrial durante esos días. Esto refuerza la hipótesis de que parte importante de la contaminación proviene de fuentes móviles y productivas.</w:t>
+        <w:t xml:space="preserve"> Promedio de mediciones por día de la semana</w:t>
+      </w:r>
+    </w:p>
+    <w:p>
+      <w:pPr>
+        <w:rPr>
+          <w:rFonts w:ascii="Arial" w:hAnsi="Arial" w:cs="Arial"/>
+          <w:lang w:val="es-ES_tradnl"/>
+        </w:rPr>
+      </w:pPr>
+      <w:r>
+        <w:rPr>
+          <w:rFonts w:ascii="Arial" w:hAnsi="Arial" w:cs="Arial"/>
+          <w:lang w:val="es-ES_tradnl"/>
+        </w:rPr>
+        <w:t>Aquí se comparan los niveles promedio de mediciones entre los distintos días de la semana. La variación es ligera, pero se aprecia una tendencia a menores valores en fines de semana, lo que podría estar relacionado con la reducción de la actividad vehicular e industrial durante esos días. Esto refuerza la hipótesis de que parte importante de la contaminación proviene de fuentes móviles y productivas.</w:t>
       </w:r>
     </w:p>
     <w:p>
@@ -4162,7 +4011,7 @@
                     <pic:cNvPicPr/>
                   </pic:nvPicPr>
                   <pic:blipFill>
-                    <a:blip r:embed="rId9">
+                    <a:blip r:embed="rId10">
                       <a:extLst>
                         <a:ext uri="{28A0092B-C50C-407E-A947-70E740481C1C}">
                           <a14:useLocalDpi xmlns:a14="http://schemas.microsoft.com/office/drawing/2010/main" val="0"/>
@@ -4238,42 +4087,22 @@
         <w:rPr>
           <w:rFonts w:ascii="Arial" w:hAnsi="Arial" w:cs="Arial"/>
         </w:rPr>
-        <w:t xml:space="preserve"> </w:t>
-      </w:r>
-      <w:r>
-        <w:rPr>
-          <w:rFonts w:ascii="Arial" w:hAnsi="Arial" w:cs="Arial"/>
-        </w:rPr>
-        <w:t>Promedio de mediciones por mes</w:t>
-      </w:r>
-    </w:p>
-    <w:p>
-      <w:pPr>
-        <w:rPr>
-          <w:rFonts w:ascii="Arial" w:hAnsi="Arial" w:cs="Arial"/>
-          <w:lang w:val="es-ES_tradnl"/>
-        </w:rPr>
-      </w:pPr>
-      <w:r>
-        <w:rPr>
-          <w:rFonts w:ascii="Arial" w:hAnsi="Arial" w:cs="Arial"/>
-          <w:lang w:val="es-ES_tradnl"/>
-        </w:rPr>
-        <w:t xml:space="preserve">Este gráfico permite visualizar la estacionalidad de la contaminación. Se observa que algunos meses presentan picos más altos que otros, lo que podría estar asociado a condiciones climáticas específicas (ej. temporadas secas con mayor </w:t>
-      </w:r>
-      <w:r>
-        <w:rPr>
-          <w:rFonts w:ascii="Arial" w:hAnsi="Arial" w:cs="Arial"/>
-          <w:lang w:val="es-ES_tradnl"/>
-        </w:rPr>
-        <w:t>re-suspensión</w:t>
-      </w:r>
-      <w:r>
-        <w:rPr>
-          <w:rFonts w:ascii="Arial" w:hAnsi="Arial" w:cs="Arial"/>
-          <w:lang w:val="es-ES_tradnl"/>
-        </w:rPr>
-        <w:t xml:space="preserve"> de polvo, o meses con menor dispersión atmosférica). Identificar estos patrones es clave para planificar medidas de control en épocas críticas.</w:t>
+        <w:t xml:space="preserve"> Promedio de mediciones por mes</w:t>
+      </w:r>
+    </w:p>
+    <w:p>
+      <w:pPr>
+        <w:rPr>
+          <w:rFonts w:ascii="Arial" w:hAnsi="Arial" w:cs="Arial"/>
+          <w:lang w:val="es-ES_tradnl"/>
+        </w:rPr>
+      </w:pPr>
+      <w:r>
+        <w:rPr>
+          <w:rFonts w:ascii="Arial" w:hAnsi="Arial" w:cs="Arial"/>
+          <w:lang w:val="es-ES_tradnl"/>
+        </w:rPr>
+        <w:t>Este gráfico permite visualizar la estacionalidad de la contaminación. Se observa que algunos meses presentan picos más altos que otros, lo que podría estar asociado a condiciones climáticas específicas (ej. temporadas secas con mayor re-suspensión de polvo, o meses con menor dispersión atmosférica). Identificar estos patrones es clave para planificar medidas de control en épocas críticas.</w:t>
       </w:r>
     </w:p>
     <w:p>
@@ -4299,7 +4128,7 @@
           <w:lang w:val="es-ES_tradnl"/>
         </w:rPr>
         <w:drawing>
-          <wp:inline distT="0" distB="0" distL="0" distR="0" wp14:anchorId="51548471" wp14:editId="62E1E8F2">
+          <wp:inline distT="0" distB="0" distL="0" distR="0" wp14:anchorId="51548471" wp14:editId="3E1F852D">
             <wp:extent cx="3657600" cy="1993512"/>
             <wp:effectExtent l="0" t="0" r="0" b="635"/>
             <wp:docPr id="724213844" name="Imagen 7"/>
@@ -4314,7 +4143,7 @@
                     <pic:cNvPicPr/>
                   </pic:nvPicPr>
                   <pic:blipFill>
-                    <a:blip r:embed="rId10" cstate="print">
+                    <a:blip r:embed="rId11" cstate="print">
                       <a:extLst>
                         <a:ext uri="{28A0092B-C50C-407E-A947-70E740481C1C}">
                           <a14:useLocalDpi xmlns:a14="http://schemas.microsoft.com/office/drawing/2010/main" val="0"/>
@@ -4439,7 +4268,7 @@
         </w:rPr>
         <w:lastRenderedPageBreak/>
         <w:drawing>
-          <wp:inline distT="0" distB="0" distL="0" distR="0" wp14:anchorId="3190A557" wp14:editId="62DD67BF">
+          <wp:inline distT="0" distB="0" distL="0" distR="0" wp14:anchorId="3190A557" wp14:editId="39599E6D">
             <wp:extent cx="2592126" cy="1871211"/>
             <wp:effectExtent l="0" t="0" r="0" b="0"/>
             <wp:docPr id="1587669378" name="Imagen 8"/>
@@ -4454,7 +4283,7 @@
                     <pic:cNvPicPr/>
                   </pic:nvPicPr>
                   <pic:blipFill>
-                    <a:blip r:embed="rId11" cstate="print">
+                    <a:blip r:embed="rId12" cstate="print">
                       <a:extLst>
                         <a:ext uri="{28A0092B-C50C-407E-A947-70E740481C1C}">
                           <a14:useLocalDpi xmlns:a14="http://schemas.microsoft.com/office/drawing/2010/main" val="0"/>
@@ -4560,35 +4389,7 @@
           <w:rFonts w:ascii="Arial" w:hAnsi="Arial" w:cs="Arial"/>
           <w:lang w:val="es-ES_tradnl"/>
         </w:rPr>
-        <w:t xml:space="preserve">El </w:t>
-      </w:r>
-      <w:r>
-        <w:rPr>
-          <w:rFonts w:ascii="Arial" w:hAnsi="Arial" w:cs="Arial"/>
-          <w:lang w:val="es-ES_tradnl"/>
-        </w:rPr>
-        <w:t xml:space="preserve">grafico de cajas </w:t>
-      </w:r>
-      <w:r>
-        <w:rPr>
-          <w:rFonts w:ascii="Arial" w:hAnsi="Arial" w:cs="Arial"/>
-          <w:lang w:val="es-ES_tradnl"/>
-        </w:rPr>
-        <w:t xml:space="preserve">permite analizar la dispersión y los valores atípicos de </w:t>
-      </w:r>
-      <w:r>
-        <w:rPr>
-          <w:rFonts w:ascii="Arial" w:hAnsi="Arial" w:cs="Arial"/>
-          <w:lang w:val="es-ES_tradnl"/>
-        </w:rPr>
-        <w:t xml:space="preserve">mediciones </w:t>
-      </w:r>
-      <w:r>
-        <w:rPr>
-          <w:rFonts w:ascii="Arial" w:hAnsi="Arial" w:cs="Arial"/>
-          <w:lang w:val="es-ES_tradnl"/>
-        </w:rPr>
-        <w:t>a lo largo de los meses. Se evidencia que algunos meses presentan mayor variabilidad y valores extremos, lo que indica la ocurrencia de episodios de contaminación aguda. Estos resultados sugieren la necesidad de estrategias de monitoreo reforzado en dichos periodos.</w:t>
+        <w:t>El grafico de cajas permite analizar la dispersión y los valores atípicos de mediciones a lo largo de los meses. Se evidencia que algunos meses presentan mayor variabilidad y valores extremos, lo que indica la ocurrencia de episodios de contaminación aguda. Estos resultados sugieren la necesidad de estrategias de monitoreo reforzado en dichos periodos.</w:t>
       </w:r>
     </w:p>
     <w:p>
@@ -4621,7 +4422,7 @@
                     <pic:cNvPicPr/>
                   </pic:nvPicPr>
                   <pic:blipFill>
-                    <a:blip r:embed="rId12">
+                    <a:blip r:embed="rId13">
                       <a:extLst>
                         <a:ext uri="{28A0092B-C50C-407E-A947-70E740481C1C}">
                           <a14:useLocalDpi xmlns:a14="http://schemas.microsoft.com/office/drawing/2010/main" val="0"/>
@@ -5001,7 +4802,7 @@
                     <pic:cNvPicPr/>
                   </pic:nvPicPr>
                   <pic:blipFill>
-                    <a:blip r:embed="rId13" cstate="print">
+                    <a:blip r:embed="rId14" cstate="print">
                       <a:extLst>
                         <a:ext uri="{28A0092B-C50C-407E-A947-70E740481C1C}">
                           <a14:useLocalDpi xmlns:a14="http://schemas.microsoft.com/office/drawing/2010/main" val="0"/>
@@ -5138,6 +4939,7 @@
       <w:r>
         <w:rPr>
           <w:rFonts w:ascii="Arial" w:hAnsi="Arial" w:cs="Arial"/>
+          <w:noProof/>
           <w:kern w:val="0"/>
           <w:sz w:val="26"/>
           <w:szCs w:val="26"/>
@@ -5159,7 +4961,7 @@
                     <pic:cNvPicPr/>
                   </pic:nvPicPr>
                   <pic:blipFill>
-                    <a:blip r:embed="rId14"/>
+                    <a:blip r:embed="rId15"/>
                     <a:stretch>
                       <a:fillRect/>
                     </a:stretch>
@@ -5365,9 +5167,9 @@
           <w:lang w:eastAsia="es-MX"/>
         </w:rPr>
         <w:drawing>
-          <wp:inline distT="0" distB="0" distL="0" distR="0" wp14:anchorId="010E2C1B" wp14:editId="3D403CFA">
-            <wp:extent cx="2099145" cy="1030809"/>
-            <wp:effectExtent l="0" t="0" r="0" b="0"/>
+          <wp:inline distT="0" distB="0" distL="0" distR="0" wp14:anchorId="010E2C1B" wp14:editId="03AA70FF">
+            <wp:extent cx="2851150" cy="1400091"/>
+            <wp:effectExtent l="0" t="0" r="6350" b="0"/>
             <wp:docPr id="236721910" name="Imagen 11"/>
             <wp:cNvGraphicFramePr>
               <a:graphicFrameLocks xmlns:a="http://schemas.openxmlformats.org/drawingml/2006/main" noChangeAspect="1"/>
@@ -5380,7 +5182,7 @@
                     <pic:cNvPicPr/>
                   </pic:nvPicPr>
                   <pic:blipFill>
-                    <a:blip r:embed="rId15" cstate="print">
+                    <a:blip r:embed="rId16" cstate="print">
                       <a:extLst>
                         <a:ext uri="{28A0092B-C50C-407E-A947-70E740481C1C}">
                           <a14:useLocalDpi xmlns:a14="http://schemas.microsoft.com/office/drawing/2010/main" val="0"/>
@@ -5394,7 +5196,7 @@
                   <pic:spPr>
                     <a:xfrm>
                       <a:off x="0" y="0"/>
-                      <a:ext cx="2118056" cy="1040096"/>
+                      <a:ext cx="2888879" cy="1418618"/>
                     </a:xfrm>
                     <a:prstGeom prst="rect">
                       <a:avLst/>
@@ -5518,14 +5320,15 @@
       <w:r>
         <w:rPr>
           <w:rFonts w:ascii="Arial" w:eastAsia="Times New Roman" w:hAnsi="Arial" w:cs="Arial"/>
+          <w:noProof/>
           <w:kern w:val="0"/>
           <w:lang w:eastAsia="es-MX"/>
           <w14:ligatures w14:val="none"/>
         </w:rPr>
         <w:drawing>
-          <wp:inline distT="0" distB="0" distL="0" distR="0" wp14:anchorId="335D1710" wp14:editId="623F9D5E">
-            <wp:extent cx="2862470" cy="809125"/>
-            <wp:effectExtent l="0" t="0" r="0" b="3810"/>
+          <wp:inline distT="0" distB="0" distL="0" distR="0" wp14:anchorId="335D1710" wp14:editId="0E8BEBD0">
+            <wp:extent cx="4268275" cy="1206500"/>
+            <wp:effectExtent l="0" t="0" r="0" b="0"/>
             <wp:docPr id="1299931501" name="Imagen 1"/>
             <wp:cNvGraphicFramePr>
               <a:graphicFrameLocks xmlns:a="http://schemas.openxmlformats.org/drawingml/2006/main" noChangeAspect="1"/>
@@ -5538,7 +5341,7 @@
                     <pic:cNvPicPr/>
                   </pic:nvPicPr>
                   <pic:blipFill>
-                    <a:blip r:embed="rId16"/>
+                    <a:blip r:embed="rId17"/>
                     <a:stretch>
                       <a:fillRect/>
                     </a:stretch>
@@ -5546,7 +5349,7 @@
                   <pic:spPr>
                     <a:xfrm>
                       <a:off x="0" y="0"/>
-                      <a:ext cx="2886865" cy="816021"/>
+                      <a:ext cx="4309129" cy="1218048"/>
                     </a:xfrm>
                     <a:prstGeom prst="rect">
                       <a:avLst/>
@@ -5705,11 +5508,1193 @@
     </w:p>
     <w:p>
       <w:pPr>
-        <w:rPr>
-          <w:rFonts w:ascii="Arial" w:hAnsi="Arial" w:cs="Arial"/>
-          <w:lang w:val="es-ES_tradnl"/>
-        </w:rPr>
-      </w:pPr>
+        <w:pStyle w:val="Prrafodelista"/>
+        <w:numPr>
+          <w:ilvl w:val="1"/>
+          <w:numId w:val="1"/>
+        </w:numPr>
+        <w:rPr>
+          <w:rFonts w:ascii="Arial" w:hAnsi="Arial" w:cs="Arial"/>
+          <w:b/>
+          <w:bCs/>
+          <w:lang w:val="es-ES_tradnl"/>
+        </w:rPr>
+      </w:pPr>
+      <w:r>
+        <w:rPr>
+          <w:rFonts w:ascii="Arial" w:hAnsi="Arial" w:cs="Arial"/>
+          <w:b/>
+          <w:bCs/>
+          <w:lang w:val="es-ES_tradnl"/>
+        </w:rPr>
+        <w:t>Maqueta del prototipo</w:t>
+      </w:r>
+    </w:p>
+    <w:p>
+      <w:pPr>
+        <w:rPr>
+          <w:rFonts w:ascii="Arial" w:hAnsi="Arial" w:cs="Arial"/>
+          <w:lang w:val="es-ES_tradnl"/>
+        </w:rPr>
+      </w:pPr>
+      <w:r>
+        <w:rPr>
+          <w:rFonts w:ascii="Arial" w:hAnsi="Arial" w:cs="Arial"/>
+          <w:lang w:val="es-ES_tradnl"/>
+        </w:rPr>
+        <w:t>El prototipo consta de dos secciones principales:</w:t>
+      </w:r>
+    </w:p>
+    <w:p>
+      <w:pPr>
+        <w:pStyle w:val="Prrafodelista"/>
+        <w:numPr>
+          <w:ilvl w:val="0"/>
+          <w:numId w:val="6"/>
+        </w:numPr>
+        <w:rPr>
+          <w:rFonts w:ascii="Arial" w:hAnsi="Arial" w:cs="Arial"/>
+          <w:lang w:val="es-ES_tradnl"/>
+        </w:rPr>
+      </w:pPr>
+      <w:r>
+        <w:rPr>
+          <w:rFonts w:ascii="Arial" w:hAnsi="Arial" w:cs="Arial"/>
+          <w:lang w:val="es-ES_tradnl"/>
+        </w:rPr>
+        <w:t>Carga inicial de la información, filtrado, obtención de métricas principales y visualización de los datos.</w:t>
+      </w:r>
+    </w:p>
+    <w:p>
+      <w:pPr>
+        <w:pStyle w:val="Prrafodelista"/>
+        <w:numPr>
+          <w:ilvl w:val="0"/>
+          <w:numId w:val="6"/>
+        </w:numPr>
+        <w:rPr>
+          <w:rFonts w:ascii="Arial" w:hAnsi="Arial" w:cs="Arial"/>
+          <w:lang w:val="es-ES_tradnl"/>
+        </w:rPr>
+      </w:pPr>
+      <w:r>
+        <w:rPr>
+          <w:rFonts w:ascii="Arial" w:hAnsi="Arial" w:cs="Arial"/>
+          <w:lang w:val="es-ES_tradnl"/>
+        </w:rPr>
+        <w:t>Panel que resalte los días en que se prevean episodios críticos de contaminación, permitiendo a los usuarios tomar medidas preventivas.</w:t>
+      </w:r>
+    </w:p>
+    <w:p>
+      <w:pPr>
+        <w:rPr>
+          <w:rFonts w:ascii="Arial" w:hAnsi="Arial" w:cs="Arial"/>
+          <w:b/>
+          <w:bCs/>
+          <w:lang w:val="es-ES_tradnl"/>
+        </w:rPr>
+      </w:pPr>
+      <w:r>
+        <w:rPr>
+          <w:rFonts w:ascii="Arial" w:hAnsi="Arial" w:cs="Arial"/>
+          <w:b/>
+          <w:bCs/>
+          <w:noProof/>
+          <w:lang w:val="es-ES_tradnl"/>
+        </w:rPr>
+        <w:lastRenderedPageBreak/>
+        <w:drawing>
+          <wp:inline distT="0" distB="0" distL="0" distR="0" wp14:anchorId="4F16562C" wp14:editId="3E795282">
+            <wp:extent cx="5492750" cy="3092400"/>
+            <wp:effectExtent l="0" t="0" r="0" b="0"/>
+            <wp:docPr id="402830614" name="Imagen 1"/>
+            <wp:cNvGraphicFramePr>
+              <a:graphicFrameLocks xmlns:a="http://schemas.openxmlformats.org/drawingml/2006/main" noChangeAspect="1"/>
+            </wp:cNvGraphicFramePr>
+            <a:graphic xmlns:a="http://schemas.openxmlformats.org/drawingml/2006/main">
+              <a:graphicData uri="http://schemas.openxmlformats.org/drawingml/2006/picture">
+                <pic:pic xmlns:pic="http://schemas.openxmlformats.org/drawingml/2006/picture">
+                  <pic:nvPicPr>
+                    <pic:cNvPr id="0" name="Picture 1"/>
+                    <pic:cNvPicPr>
+                      <a:picLocks noChangeAspect="1" noChangeArrowheads="1"/>
+                    </pic:cNvPicPr>
+                  </pic:nvPicPr>
+                  <pic:blipFill>
+                    <a:blip r:embed="rId18" cstate="print">
+                      <a:extLst>
+                        <a:ext uri="{28A0092B-C50C-407E-A947-70E740481C1C}">
+                          <a14:useLocalDpi xmlns:a14="http://schemas.microsoft.com/office/drawing/2010/main" val="0"/>
+                        </a:ext>
+                      </a:extLst>
+                    </a:blip>
+                    <a:srcRect/>
+                    <a:stretch>
+                      <a:fillRect/>
+                    </a:stretch>
+                  </pic:blipFill>
+                  <pic:spPr bwMode="auto">
+                    <a:xfrm>
+                      <a:off x="0" y="0"/>
+                      <a:ext cx="5497204" cy="3094907"/>
+                    </a:xfrm>
+                    <a:prstGeom prst="rect">
+                      <a:avLst/>
+                    </a:prstGeom>
+                    <a:noFill/>
+                    <a:ln>
+                      <a:noFill/>
+                    </a:ln>
+                  </pic:spPr>
+                </pic:pic>
+              </a:graphicData>
+            </a:graphic>
+          </wp:inline>
+        </w:drawing>
+      </w:r>
+    </w:p>
+    <w:p>
+      <w:pPr>
+        <w:pStyle w:val="Descripcin"/>
+        <w:jc w:val="center"/>
+      </w:pPr>
+      <w:r>
+        <w:t xml:space="preserve">Imagen </w:t>
+      </w:r>
+      <w:r>
+        <w:t>12</w:t>
+      </w:r>
+      <w:r>
+        <w:t xml:space="preserve"> </w:t>
+      </w:r>
+      <w:proofErr w:type="gramStart"/>
+      <w:r>
+        <w:t>Maqueta</w:t>
+      </w:r>
+      <w:r>
+        <w:t xml:space="preserve"> </w:t>
+      </w:r>
+      <w:r>
+        <w:t xml:space="preserve"> sección</w:t>
+      </w:r>
+      <w:proofErr w:type="gramEnd"/>
+      <w:r>
+        <w:t xml:space="preserve"> de identificación de los datos</w:t>
+      </w:r>
+    </w:p>
+    <w:p>
+      <w:r>
+        <w:rPr>
+          <w:noProof/>
+        </w:rPr>
+        <w:drawing>
+          <wp:inline distT="0" distB="0" distL="0" distR="0" wp14:anchorId="6897415E" wp14:editId="5676C8B0">
+            <wp:extent cx="5594350" cy="3149600"/>
+            <wp:effectExtent l="0" t="0" r="6350" b="0"/>
+            <wp:docPr id="1755708908" name="Imagen 2"/>
+            <wp:cNvGraphicFramePr>
+              <a:graphicFrameLocks xmlns:a="http://schemas.openxmlformats.org/drawingml/2006/main" noChangeAspect="1"/>
+            </wp:cNvGraphicFramePr>
+            <a:graphic xmlns:a="http://schemas.openxmlformats.org/drawingml/2006/main">
+              <a:graphicData uri="http://schemas.openxmlformats.org/drawingml/2006/picture">
+                <pic:pic xmlns:pic="http://schemas.openxmlformats.org/drawingml/2006/picture">
+                  <pic:nvPicPr>
+                    <pic:cNvPr id="0" name="Picture 2"/>
+                    <pic:cNvPicPr>
+                      <a:picLocks noChangeAspect="1" noChangeArrowheads="1"/>
+                    </pic:cNvPicPr>
+                  </pic:nvPicPr>
+                  <pic:blipFill>
+                    <a:blip r:embed="rId19" cstate="print">
+                      <a:extLst>
+                        <a:ext uri="{28A0092B-C50C-407E-A947-70E740481C1C}">
+                          <a14:useLocalDpi xmlns:a14="http://schemas.microsoft.com/office/drawing/2010/main" val="0"/>
+                        </a:ext>
+                      </a:extLst>
+                    </a:blip>
+                    <a:srcRect/>
+                    <a:stretch>
+                      <a:fillRect/>
+                    </a:stretch>
+                  </pic:blipFill>
+                  <pic:spPr bwMode="auto">
+                    <a:xfrm>
+                      <a:off x="0" y="0"/>
+                      <a:ext cx="5594350" cy="3149600"/>
+                    </a:xfrm>
+                    <a:prstGeom prst="rect">
+                      <a:avLst/>
+                    </a:prstGeom>
+                    <a:noFill/>
+                    <a:ln>
+                      <a:noFill/>
+                    </a:ln>
+                  </pic:spPr>
+                </pic:pic>
+              </a:graphicData>
+            </a:graphic>
+          </wp:inline>
+        </w:drawing>
+      </w:r>
+    </w:p>
+    <w:p>
+      <w:pPr>
+        <w:pStyle w:val="Descripcin"/>
+        <w:jc w:val="center"/>
+      </w:pPr>
+      <w:r>
+        <w:t>Imagen 1</w:t>
+      </w:r>
+      <w:r>
+        <w:t xml:space="preserve">3 </w:t>
+      </w:r>
+      <w:r>
+        <w:t xml:space="preserve">Maqueta </w:t>
+      </w:r>
+      <w:r>
+        <w:t>sección de alertas</w:t>
+      </w:r>
+    </w:p>
+    <w:p>
+      <w:pPr>
+        <w:rPr>
+          <w:rFonts w:ascii="Arial" w:hAnsi="Arial" w:cs="Arial"/>
+          <w:b/>
+          <w:bCs/>
+        </w:rPr>
+      </w:pPr>
+    </w:p>
+    <w:p>
+      <w:pPr>
+        <w:rPr>
+          <w:rFonts w:ascii="Arial" w:hAnsi="Arial" w:cs="Arial"/>
+          <w:b/>
+          <w:bCs/>
+          <w:lang w:val="es-ES_tradnl"/>
+        </w:rPr>
+      </w:pPr>
+    </w:p>
+    <w:p>
+      <w:pPr>
+        <w:rPr>
+          <w:rFonts w:ascii="Arial" w:hAnsi="Arial" w:cs="Arial"/>
+          <w:b/>
+          <w:bCs/>
+          <w:lang w:val="es-ES_tradnl"/>
+        </w:rPr>
+      </w:pPr>
+    </w:p>
+    <w:p>
+      <w:pPr>
+        <w:rPr>
+          <w:rFonts w:ascii="Arial" w:hAnsi="Arial" w:cs="Arial"/>
+          <w:b/>
+          <w:bCs/>
+          <w:lang w:val="es-ES_tradnl"/>
+        </w:rPr>
+      </w:pPr>
+    </w:p>
+    <w:p>
+      <w:pPr>
+        <w:pStyle w:val="Prrafodelista"/>
+        <w:numPr>
+          <w:ilvl w:val="1"/>
+          <w:numId w:val="1"/>
+        </w:numPr>
+        <w:rPr>
+          <w:rFonts w:ascii="Arial" w:hAnsi="Arial" w:cs="Arial"/>
+          <w:b/>
+          <w:bCs/>
+          <w:lang w:val="es-ES_tradnl"/>
+        </w:rPr>
+      </w:pPr>
+      <w:r>
+        <w:rPr>
+          <w:rFonts w:ascii="Arial" w:hAnsi="Arial" w:cs="Arial"/>
+          <w:b/>
+          <w:bCs/>
+          <w:lang w:val="es-ES_tradnl"/>
+        </w:rPr>
+        <w:lastRenderedPageBreak/>
+        <w:t xml:space="preserve">Reporte de trabajo en equipo   </w:t>
+      </w:r>
+    </w:p>
+    <w:tbl>
+      <w:tblPr>
+        <w:tblW w:w="9490" w:type="dxa"/>
+        <w:tblCellMar>
+          <w:top w:w="15" w:type="dxa"/>
+          <w:left w:w="15" w:type="dxa"/>
+          <w:bottom w:w="15" w:type="dxa"/>
+          <w:right w:w="15" w:type="dxa"/>
+        </w:tblCellMar>
+        <w:tblLook w:val="04A0" w:firstRow="1" w:lastRow="0" w:firstColumn="1" w:lastColumn="0" w:noHBand="0" w:noVBand="1"/>
+      </w:tblPr>
+      <w:tblGrid>
+        <w:gridCol w:w="1820"/>
+        <w:gridCol w:w="2290"/>
+        <w:gridCol w:w="5380"/>
+      </w:tblGrid>
+      <w:tr>
+        <w:tc>
+          <w:tcPr>
+            <w:tcW w:w="0" w:type="auto"/>
+            <w:tcBorders>
+              <w:top w:val="single" w:sz="6" w:space="0" w:color="000000"/>
+              <w:left w:val="single" w:sz="6" w:space="0" w:color="000000"/>
+              <w:bottom w:val="single" w:sz="6" w:space="0" w:color="000000"/>
+              <w:right w:val="single" w:sz="6" w:space="0" w:color="000000"/>
+            </w:tcBorders>
+            <w:shd w:val="clear" w:color="auto" w:fill="F8FAFD"/>
+            <w:tcMar>
+              <w:top w:w="120" w:type="dxa"/>
+              <w:left w:w="180" w:type="dxa"/>
+              <w:bottom w:w="120" w:type="dxa"/>
+              <w:right w:w="180" w:type="dxa"/>
+            </w:tcMar>
+            <w:hideMark/>
+          </w:tcPr>
+          <w:p>
+            <w:pPr>
+              <w:rPr>
+                <w:rFonts w:ascii="Arial" w:hAnsi="Arial" w:cs="Arial"/>
+                <w:b/>
+                <w:bCs/>
+                <w:lang w:val="es-419"/>
+              </w:rPr>
+            </w:pPr>
+            <w:r>
+              <w:rPr>
+                <w:rFonts w:ascii="Arial" w:hAnsi="Arial" w:cs="Arial"/>
+                <w:b/>
+                <w:bCs/>
+                <w:lang w:val="es-419"/>
+              </w:rPr>
+              <w:t>Encargado</w:t>
+            </w:r>
+          </w:p>
+        </w:tc>
+        <w:tc>
+          <w:tcPr>
+            <w:tcW w:w="0" w:type="auto"/>
+            <w:tcBorders>
+              <w:top w:val="single" w:sz="6" w:space="0" w:color="000000"/>
+              <w:left w:val="single" w:sz="6" w:space="0" w:color="000000"/>
+              <w:bottom w:val="single" w:sz="6" w:space="0" w:color="000000"/>
+              <w:right w:val="single" w:sz="6" w:space="0" w:color="000000"/>
+            </w:tcBorders>
+            <w:shd w:val="clear" w:color="auto" w:fill="F8FAFD"/>
+            <w:tcMar>
+              <w:top w:w="120" w:type="dxa"/>
+              <w:left w:w="180" w:type="dxa"/>
+              <w:bottom w:w="120" w:type="dxa"/>
+              <w:right w:w="180" w:type="dxa"/>
+            </w:tcMar>
+            <w:hideMark/>
+          </w:tcPr>
+          <w:p>
+            <w:pPr>
+              <w:rPr>
+                <w:rFonts w:ascii="Arial" w:hAnsi="Arial" w:cs="Arial"/>
+                <w:b/>
+                <w:bCs/>
+                <w:lang w:val="es-419"/>
+              </w:rPr>
+            </w:pPr>
+            <w:r>
+              <w:rPr>
+                <w:rFonts w:ascii="Arial" w:hAnsi="Arial" w:cs="Arial"/>
+                <w:b/>
+                <w:bCs/>
+                <w:lang w:val="es-419"/>
+              </w:rPr>
+              <w:t>Rol Principal</w:t>
+            </w:r>
+          </w:p>
+        </w:tc>
+        <w:tc>
+          <w:tcPr>
+            <w:tcW w:w="5380" w:type="dxa"/>
+            <w:tcBorders>
+              <w:top w:val="single" w:sz="6" w:space="0" w:color="000000"/>
+              <w:left w:val="single" w:sz="6" w:space="0" w:color="000000"/>
+              <w:bottom w:val="single" w:sz="6" w:space="0" w:color="000000"/>
+              <w:right w:val="single" w:sz="6" w:space="0" w:color="000000"/>
+            </w:tcBorders>
+            <w:shd w:val="clear" w:color="auto" w:fill="F8FAFD"/>
+            <w:tcMar>
+              <w:top w:w="120" w:type="dxa"/>
+              <w:left w:w="180" w:type="dxa"/>
+              <w:bottom w:w="120" w:type="dxa"/>
+              <w:right w:w="180" w:type="dxa"/>
+            </w:tcMar>
+            <w:hideMark/>
+          </w:tcPr>
+          <w:p>
+            <w:pPr>
+              <w:rPr>
+                <w:rFonts w:ascii="Arial" w:hAnsi="Arial" w:cs="Arial"/>
+                <w:b/>
+                <w:bCs/>
+                <w:lang w:val="es-419"/>
+              </w:rPr>
+            </w:pPr>
+            <w:r>
+              <w:rPr>
+                <w:rFonts w:ascii="Arial" w:hAnsi="Arial" w:cs="Arial"/>
+                <w:b/>
+                <w:bCs/>
+                <w:lang w:val="es-419"/>
+              </w:rPr>
+              <w:t>Actividades Específicas</w:t>
+            </w:r>
+          </w:p>
+        </w:tc>
+      </w:tr>
+      <w:tr>
+        <w:tc>
+          <w:tcPr>
+            <w:tcW w:w="0" w:type="auto"/>
+            <w:tcBorders>
+              <w:top w:val="single" w:sz="6" w:space="0" w:color="000000"/>
+              <w:left w:val="single" w:sz="6" w:space="0" w:color="000000"/>
+              <w:bottom w:val="single" w:sz="6" w:space="0" w:color="000000"/>
+              <w:right w:val="single" w:sz="6" w:space="0" w:color="000000"/>
+            </w:tcBorders>
+            <w:shd w:val="clear" w:color="auto" w:fill="F8FAFD"/>
+            <w:tcMar>
+              <w:top w:w="120" w:type="dxa"/>
+              <w:left w:w="180" w:type="dxa"/>
+              <w:bottom w:w="120" w:type="dxa"/>
+              <w:right w:w="180" w:type="dxa"/>
+            </w:tcMar>
+            <w:hideMark/>
+          </w:tcPr>
+          <w:p>
+            <w:pPr>
+              <w:rPr>
+                <w:rFonts w:ascii="Arial" w:hAnsi="Arial" w:cs="Arial"/>
+                <w:b/>
+                <w:bCs/>
+                <w:lang w:val="es-419"/>
+              </w:rPr>
+            </w:pPr>
+            <w:proofErr w:type="spellStart"/>
+            <w:r>
+              <w:rPr>
+                <w:rFonts w:ascii="Arial" w:hAnsi="Arial" w:cs="Arial"/>
+                <w:b/>
+                <w:bCs/>
+                <w:lang w:val="es-419"/>
+              </w:rPr>
+              <w:t>Hainer</w:t>
+            </w:r>
+            <w:proofErr w:type="spellEnd"/>
+            <w:r>
+              <w:rPr>
+                <w:rFonts w:ascii="Arial" w:hAnsi="Arial" w:cs="Arial"/>
+                <w:b/>
+                <w:bCs/>
+                <w:lang w:val="es-419"/>
+              </w:rPr>
+              <w:t xml:space="preserve"> </w:t>
+            </w:r>
+            <w:proofErr w:type="spellStart"/>
+            <w:r>
+              <w:rPr>
+                <w:rFonts w:ascii="Arial" w:hAnsi="Arial" w:cs="Arial"/>
+                <w:b/>
+                <w:bCs/>
+                <w:lang w:val="es-419"/>
+              </w:rPr>
+              <w:t>Torrenegra</w:t>
+            </w:r>
+            <w:proofErr w:type="spellEnd"/>
+          </w:p>
+        </w:tc>
+        <w:tc>
+          <w:tcPr>
+            <w:tcW w:w="0" w:type="auto"/>
+            <w:tcBorders>
+              <w:top w:val="single" w:sz="6" w:space="0" w:color="000000"/>
+              <w:left w:val="single" w:sz="6" w:space="0" w:color="000000"/>
+              <w:bottom w:val="single" w:sz="6" w:space="0" w:color="000000"/>
+              <w:right w:val="single" w:sz="6" w:space="0" w:color="000000"/>
+            </w:tcBorders>
+            <w:shd w:val="clear" w:color="auto" w:fill="F8FAFD"/>
+            <w:tcMar>
+              <w:top w:w="120" w:type="dxa"/>
+              <w:left w:w="180" w:type="dxa"/>
+              <w:bottom w:w="120" w:type="dxa"/>
+              <w:right w:w="180" w:type="dxa"/>
+            </w:tcMar>
+            <w:hideMark/>
+          </w:tcPr>
+          <w:p>
+            <w:pPr>
+              <w:rPr>
+                <w:rFonts w:ascii="Arial" w:hAnsi="Arial" w:cs="Arial"/>
+                <w:b/>
+                <w:bCs/>
+                <w:lang w:val="es-419"/>
+              </w:rPr>
+            </w:pPr>
+            <w:r>
+              <w:rPr>
+                <w:rFonts w:ascii="Arial" w:hAnsi="Arial" w:cs="Arial"/>
+                <w:b/>
+                <w:bCs/>
+                <w:lang w:val="es-419"/>
+              </w:rPr>
+              <w:t>Contexto y Alcance</w:t>
+            </w:r>
+          </w:p>
+        </w:tc>
+        <w:tc>
+          <w:tcPr>
+            <w:tcW w:w="5380" w:type="dxa"/>
+            <w:tcBorders>
+              <w:top w:val="single" w:sz="6" w:space="0" w:color="000000"/>
+              <w:left w:val="single" w:sz="6" w:space="0" w:color="000000"/>
+              <w:bottom w:val="single" w:sz="6" w:space="0" w:color="000000"/>
+              <w:right w:val="single" w:sz="6" w:space="0" w:color="000000"/>
+            </w:tcBorders>
+            <w:shd w:val="clear" w:color="auto" w:fill="F8FAFD"/>
+            <w:tcMar>
+              <w:top w:w="120" w:type="dxa"/>
+              <w:left w:w="180" w:type="dxa"/>
+              <w:bottom w:w="120" w:type="dxa"/>
+              <w:right w:w="180" w:type="dxa"/>
+            </w:tcMar>
+            <w:hideMark/>
+          </w:tcPr>
+          <w:p>
+            <w:pPr>
+              <w:numPr>
+                <w:ilvl w:val="0"/>
+                <w:numId w:val="2"/>
+              </w:numPr>
+              <w:rPr>
+                <w:rFonts w:ascii="Arial" w:hAnsi="Arial" w:cs="Arial"/>
+                <w:b/>
+                <w:bCs/>
+                <w:lang w:val="es-419"/>
+              </w:rPr>
+            </w:pPr>
+            <w:r>
+              <w:rPr>
+                <w:rFonts w:ascii="Arial" w:hAnsi="Arial" w:cs="Arial"/>
+                <w:b/>
+                <w:bCs/>
+                <w:lang w:val="es-419"/>
+              </w:rPr>
+              <w:t>Definición del problema y su contexto</w:t>
+            </w:r>
+          </w:p>
+          <w:p>
+            <w:pPr>
+              <w:numPr>
+                <w:ilvl w:val="0"/>
+                <w:numId w:val="2"/>
+              </w:numPr>
+              <w:rPr>
+                <w:rFonts w:ascii="Arial" w:hAnsi="Arial" w:cs="Arial"/>
+                <w:b/>
+                <w:bCs/>
+                <w:lang w:val="es-419"/>
+              </w:rPr>
+            </w:pPr>
+            <w:r>
+              <w:rPr>
+                <w:rFonts w:ascii="Arial" w:hAnsi="Arial" w:cs="Arial"/>
+                <w:b/>
+                <w:bCs/>
+                <w:lang w:val="es-419"/>
+              </w:rPr>
+              <w:t>Elaboración de la pregunta de negocio y el alcance del proyecto</w:t>
+            </w:r>
+          </w:p>
+          <w:p>
+            <w:pPr>
+              <w:numPr>
+                <w:ilvl w:val="0"/>
+                <w:numId w:val="2"/>
+              </w:numPr>
+              <w:rPr>
+                <w:rFonts w:ascii="Arial" w:hAnsi="Arial" w:cs="Arial"/>
+                <w:b/>
+                <w:bCs/>
+                <w:lang w:val="es-419"/>
+              </w:rPr>
+            </w:pPr>
+            <w:r>
+              <w:rPr>
+                <w:rFonts w:ascii="Arial" w:hAnsi="Arial" w:cs="Arial"/>
+                <w:b/>
+                <w:bCs/>
+                <w:lang w:val="es-419"/>
+              </w:rPr>
+              <w:t>Redacción y alineación del marco contextual del análisis de calidad del aire.</w:t>
+            </w:r>
+          </w:p>
+          <w:p>
+            <w:pPr>
+              <w:rPr>
+                <w:rFonts w:ascii="Arial" w:hAnsi="Arial" w:cs="Arial"/>
+                <w:b/>
+                <w:bCs/>
+                <w:lang w:val="es-419"/>
+              </w:rPr>
+            </w:pPr>
+          </w:p>
+        </w:tc>
+      </w:tr>
+      <w:tr>
+        <w:tc>
+          <w:tcPr>
+            <w:tcW w:w="0" w:type="auto"/>
+            <w:tcBorders>
+              <w:top w:val="single" w:sz="6" w:space="0" w:color="000000"/>
+              <w:left w:val="single" w:sz="6" w:space="0" w:color="000000"/>
+              <w:bottom w:val="single" w:sz="6" w:space="0" w:color="000000"/>
+              <w:right w:val="single" w:sz="6" w:space="0" w:color="000000"/>
+            </w:tcBorders>
+            <w:shd w:val="clear" w:color="auto" w:fill="F8FAFD"/>
+            <w:tcMar>
+              <w:top w:w="120" w:type="dxa"/>
+              <w:left w:w="180" w:type="dxa"/>
+              <w:bottom w:w="120" w:type="dxa"/>
+              <w:right w:w="180" w:type="dxa"/>
+            </w:tcMar>
+            <w:hideMark/>
+          </w:tcPr>
+          <w:p>
+            <w:pPr>
+              <w:rPr>
+                <w:rFonts w:ascii="Arial" w:hAnsi="Arial" w:cs="Arial"/>
+                <w:b/>
+                <w:bCs/>
+                <w:lang w:val="es-419"/>
+              </w:rPr>
+            </w:pPr>
+            <w:r>
+              <w:rPr>
+                <w:rFonts w:ascii="Arial" w:hAnsi="Arial" w:cs="Arial"/>
+                <w:b/>
+                <w:bCs/>
+                <w:lang w:val="es-419"/>
+              </w:rPr>
+              <w:t xml:space="preserve">Juan </w:t>
+            </w:r>
+            <w:proofErr w:type="spellStart"/>
+            <w:r>
+              <w:rPr>
+                <w:rFonts w:ascii="Arial" w:hAnsi="Arial" w:cs="Arial"/>
+                <w:b/>
+                <w:bCs/>
+                <w:lang w:val="es-419"/>
+              </w:rPr>
+              <w:t>Sebastian</w:t>
+            </w:r>
+            <w:proofErr w:type="spellEnd"/>
+            <w:r>
+              <w:rPr>
+                <w:rFonts w:ascii="Arial" w:hAnsi="Arial" w:cs="Arial"/>
+                <w:b/>
+                <w:bCs/>
+                <w:lang w:val="es-419"/>
+              </w:rPr>
+              <w:t xml:space="preserve"> Ordoñez</w:t>
+            </w:r>
+          </w:p>
+        </w:tc>
+        <w:tc>
+          <w:tcPr>
+            <w:tcW w:w="0" w:type="auto"/>
+            <w:tcBorders>
+              <w:top w:val="single" w:sz="6" w:space="0" w:color="000000"/>
+              <w:left w:val="single" w:sz="6" w:space="0" w:color="000000"/>
+              <w:bottom w:val="single" w:sz="6" w:space="0" w:color="000000"/>
+              <w:right w:val="single" w:sz="6" w:space="0" w:color="000000"/>
+            </w:tcBorders>
+            <w:shd w:val="clear" w:color="auto" w:fill="F8FAFD"/>
+            <w:tcMar>
+              <w:top w:w="120" w:type="dxa"/>
+              <w:left w:w="180" w:type="dxa"/>
+              <w:bottom w:w="120" w:type="dxa"/>
+              <w:right w:w="180" w:type="dxa"/>
+            </w:tcMar>
+            <w:hideMark/>
+          </w:tcPr>
+          <w:p>
+            <w:pPr>
+              <w:rPr>
+                <w:rFonts w:ascii="Arial" w:hAnsi="Arial" w:cs="Arial"/>
+                <w:b/>
+                <w:bCs/>
+                <w:lang w:val="es-419"/>
+              </w:rPr>
+            </w:pPr>
+            <w:r>
+              <w:rPr>
+                <w:rFonts w:ascii="Arial" w:hAnsi="Arial" w:cs="Arial"/>
+                <w:b/>
+                <w:bCs/>
+                <w:lang w:val="es-419"/>
+              </w:rPr>
+              <w:t>Datos y Repositorios</w:t>
+            </w:r>
+          </w:p>
+        </w:tc>
+        <w:tc>
+          <w:tcPr>
+            <w:tcW w:w="5380" w:type="dxa"/>
+            <w:tcBorders>
+              <w:top w:val="single" w:sz="6" w:space="0" w:color="000000"/>
+              <w:left w:val="single" w:sz="6" w:space="0" w:color="000000"/>
+              <w:bottom w:val="single" w:sz="6" w:space="0" w:color="000000"/>
+              <w:right w:val="single" w:sz="6" w:space="0" w:color="000000"/>
+            </w:tcBorders>
+            <w:shd w:val="clear" w:color="auto" w:fill="F8FAFD"/>
+            <w:tcMar>
+              <w:top w:w="120" w:type="dxa"/>
+              <w:left w:w="180" w:type="dxa"/>
+              <w:bottom w:w="120" w:type="dxa"/>
+              <w:right w:w="180" w:type="dxa"/>
+            </w:tcMar>
+            <w:hideMark/>
+          </w:tcPr>
+          <w:p>
+            <w:pPr>
+              <w:numPr>
+                <w:ilvl w:val="0"/>
+                <w:numId w:val="3"/>
+              </w:numPr>
+              <w:rPr>
+                <w:rFonts w:ascii="Arial" w:hAnsi="Arial" w:cs="Arial"/>
+                <w:b/>
+                <w:bCs/>
+                <w:lang w:val="es-419"/>
+              </w:rPr>
+            </w:pPr>
+            <w:r>
+              <w:rPr>
+                <w:rFonts w:ascii="Arial" w:hAnsi="Arial" w:cs="Arial"/>
+                <w:b/>
+                <w:bCs/>
+                <w:lang w:val="es-419"/>
+              </w:rPr>
+              <w:t>Descripción de los conjuntos de datos a emplear</w:t>
+            </w:r>
+          </w:p>
+          <w:p>
+            <w:pPr>
+              <w:numPr>
+                <w:ilvl w:val="0"/>
+                <w:numId w:val="3"/>
+              </w:numPr>
+              <w:rPr>
+                <w:rFonts w:ascii="Arial" w:hAnsi="Arial" w:cs="Arial"/>
+                <w:b/>
+                <w:bCs/>
+                <w:lang w:val="es-419"/>
+              </w:rPr>
+            </w:pPr>
+            <w:r>
+              <w:rPr>
+                <w:rFonts w:ascii="Arial" w:hAnsi="Arial" w:cs="Arial"/>
+                <w:b/>
+                <w:bCs/>
+                <w:lang w:val="es-419"/>
+              </w:rPr>
+              <w:t>Configuración del repositorio en GitHub para el control de versiones Implementación del repositorio de datos con DVC y Amazon S3</w:t>
+            </w:r>
+          </w:p>
+        </w:tc>
+      </w:tr>
+      <w:tr>
+        <w:tc>
+          <w:tcPr>
+            <w:tcW w:w="0" w:type="auto"/>
+            <w:tcBorders>
+              <w:top w:val="single" w:sz="6" w:space="0" w:color="000000"/>
+              <w:left w:val="single" w:sz="6" w:space="0" w:color="000000"/>
+              <w:bottom w:val="single" w:sz="6" w:space="0" w:color="000000"/>
+              <w:right w:val="single" w:sz="6" w:space="0" w:color="000000"/>
+            </w:tcBorders>
+            <w:shd w:val="clear" w:color="auto" w:fill="F8FAFD"/>
+            <w:tcMar>
+              <w:top w:w="120" w:type="dxa"/>
+              <w:left w:w="180" w:type="dxa"/>
+              <w:bottom w:w="120" w:type="dxa"/>
+              <w:right w:w="180" w:type="dxa"/>
+            </w:tcMar>
+            <w:hideMark/>
+          </w:tcPr>
+          <w:p>
+            <w:pPr>
+              <w:rPr>
+                <w:rFonts w:ascii="Arial" w:hAnsi="Arial" w:cs="Arial"/>
+                <w:b/>
+                <w:bCs/>
+                <w:lang w:val="es-419"/>
+              </w:rPr>
+            </w:pPr>
+            <w:r>
+              <w:rPr>
+                <w:rFonts w:ascii="Arial" w:hAnsi="Arial" w:cs="Arial"/>
+                <w:b/>
+                <w:bCs/>
+                <w:lang w:val="es-419"/>
+              </w:rPr>
+              <w:t xml:space="preserve">Brayan </w:t>
+            </w:r>
+            <w:proofErr w:type="spellStart"/>
+            <w:r>
+              <w:rPr>
+                <w:rFonts w:ascii="Arial" w:hAnsi="Arial" w:cs="Arial"/>
+                <w:b/>
+                <w:bCs/>
+                <w:lang w:val="es-419"/>
+              </w:rPr>
+              <w:t>Gomez</w:t>
+            </w:r>
+            <w:proofErr w:type="spellEnd"/>
+          </w:p>
+        </w:tc>
+        <w:tc>
+          <w:tcPr>
+            <w:tcW w:w="0" w:type="auto"/>
+            <w:tcBorders>
+              <w:top w:val="single" w:sz="6" w:space="0" w:color="000000"/>
+              <w:left w:val="single" w:sz="6" w:space="0" w:color="000000"/>
+              <w:bottom w:val="single" w:sz="6" w:space="0" w:color="000000"/>
+              <w:right w:val="single" w:sz="6" w:space="0" w:color="000000"/>
+            </w:tcBorders>
+            <w:shd w:val="clear" w:color="auto" w:fill="F8FAFD"/>
+            <w:tcMar>
+              <w:top w:w="120" w:type="dxa"/>
+              <w:left w:w="180" w:type="dxa"/>
+              <w:bottom w:w="120" w:type="dxa"/>
+              <w:right w:w="180" w:type="dxa"/>
+            </w:tcMar>
+            <w:hideMark/>
+          </w:tcPr>
+          <w:p>
+            <w:pPr>
+              <w:rPr>
+                <w:rFonts w:ascii="Arial" w:hAnsi="Arial" w:cs="Arial"/>
+                <w:b/>
+                <w:bCs/>
+                <w:lang w:val="es-419"/>
+              </w:rPr>
+            </w:pPr>
+            <w:r>
+              <w:rPr>
+                <w:rFonts w:ascii="Arial" w:hAnsi="Arial" w:cs="Arial"/>
+                <w:b/>
+                <w:bCs/>
+                <w:lang w:val="es-419"/>
+              </w:rPr>
+              <w:t>Exploración y Análisis de Datos (EDA)</w:t>
+            </w:r>
+          </w:p>
+        </w:tc>
+        <w:tc>
+          <w:tcPr>
+            <w:tcW w:w="5380" w:type="dxa"/>
+            <w:tcBorders>
+              <w:top w:val="single" w:sz="6" w:space="0" w:color="000000"/>
+              <w:left w:val="single" w:sz="6" w:space="0" w:color="000000"/>
+              <w:bottom w:val="single" w:sz="6" w:space="0" w:color="000000"/>
+              <w:right w:val="single" w:sz="6" w:space="0" w:color="000000"/>
+            </w:tcBorders>
+            <w:shd w:val="clear" w:color="auto" w:fill="F8FAFD"/>
+            <w:tcMar>
+              <w:top w:w="120" w:type="dxa"/>
+              <w:left w:w="180" w:type="dxa"/>
+              <w:bottom w:w="120" w:type="dxa"/>
+              <w:right w:w="180" w:type="dxa"/>
+            </w:tcMar>
+            <w:hideMark/>
+          </w:tcPr>
+          <w:p>
+            <w:pPr>
+              <w:numPr>
+                <w:ilvl w:val="0"/>
+                <w:numId w:val="4"/>
+              </w:numPr>
+              <w:rPr>
+                <w:rFonts w:ascii="Arial" w:hAnsi="Arial" w:cs="Arial"/>
+                <w:b/>
+                <w:bCs/>
+                <w:lang w:val="es-419"/>
+              </w:rPr>
+            </w:pPr>
+            <w:r>
+              <w:rPr>
+                <w:rFonts w:ascii="Arial" w:hAnsi="Arial" w:cs="Arial"/>
+                <w:b/>
+                <w:bCs/>
+                <w:lang w:val="es-419"/>
+              </w:rPr>
+              <w:t>Realización del análisis exploratorio y descriptivo de los datos</w:t>
+            </w:r>
+          </w:p>
+          <w:p>
+            <w:pPr>
+              <w:numPr>
+                <w:ilvl w:val="0"/>
+                <w:numId w:val="4"/>
+              </w:numPr>
+              <w:rPr>
+                <w:rFonts w:ascii="Arial" w:hAnsi="Arial" w:cs="Arial"/>
+                <w:b/>
+                <w:bCs/>
+                <w:lang w:val="es-419"/>
+              </w:rPr>
+            </w:pPr>
+            <w:r>
+              <w:rPr>
+                <w:rFonts w:ascii="Arial" w:hAnsi="Arial" w:cs="Arial"/>
+                <w:b/>
+                <w:bCs/>
+                <w:lang w:val="es-419"/>
+              </w:rPr>
+              <w:t>Generación de tablas y gráficos para documentar hallazgos iniciales </w:t>
+            </w:r>
+          </w:p>
+          <w:p>
+            <w:pPr>
+              <w:numPr>
+                <w:ilvl w:val="0"/>
+                <w:numId w:val="4"/>
+              </w:numPr>
+              <w:rPr>
+                <w:rFonts w:ascii="Arial" w:hAnsi="Arial" w:cs="Arial"/>
+                <w:b/>
+                <w:bCs/>
+                <w:lang w:val="es-419"/>
+              </w:rPr>
+            </w:pPr>
+            <w:r>
+              <w:rPr>
+                <w:rFonts w:ascii="Arial" w:hAnsi="Arial" w:cs="Arial"/>
+                <w:b/>
+                <w:bCs/>
+                <w:lang w:val="es-419"/>
+              </w:rPr>
+              <w:t>Limpieza y preparación inicial de los datos</w:t>
+            </w:r>
+          </w:p>
+          <w:p>
+            <w:pPr>
+              <w:rPr>
+                <w:rFonts w:ascii="Arial" w:hAnsi="Arial" w:cs="Arial"/>
+                <w:b/>
+                <w:bCs/>
+                <w:lang w:val="es-419"/>
+              </w:rPr>
+            </w:pPr>
+          </w:p>
+        </w:tc>
+      </w:tr>
+      <w:tr>
+        <w:tc>
+          <w:tcPr>
+            <w:tcW w:w="0" w:type="auto"/>
+            <w:tcBorders>
+              <w:top w:val="single" w:sz="6" w:space="0" w:color="000000"/>
+              <w:left w:val="single" w:sz="6" w:space="0" w:color="000000"/>
+              <w:bottom w:val="single" w:sz="6" w:space="0" w:color="000000"/>
+              <w:right w:val="single" w:sz="6" w:space="0" w:color="000000"/>
+            </w:tcBorders>
+            <w:shd w:val="clear" w:color="auto" w:fill="F8FAFD"/>
+            <w:tcMar>
+              <w:top w:w="120" w:type="dxa"/>
+              <w:left w:w="180" w:type="dxa"/>
+              <w:bottom w:w="120" w:type="dxa"/>
+              <w:right w:w="180" w:type="dxa"/>
+            </w:tcMar>
+            <w:hideMark/>
+          </w:tcPr>
+          <w:p>
+            <w:pPr>
+              <w:rPr>
+                <w:rFonts w:ascii="Arial" w:hAnsi="Arial" w:cs="Arial"/>
+                <w:b/>
+                <w:bCs/>
+                <w:lang w:val="es-419"/>
+              </w:rPr>
+            </w:pPr>
+            <w:proofErr w:type="spellStart"/>
+            <w:r>
+              <w:rPr>
+                <w:rFonts w:ascii="Arial" w:hAnsi="Arial" w:cs="Arial"/>
+                <w:b/>
+                <w:bCs/>
+                <w:lang w:val="es-419"/>
+              </w:rPr>
+              <w:t>Maria</w:t>
+            </w:r>
+            <w:proofErr w:type="spellEnd"/>
+            <w:r>
+              <w:rPr>
+                <w:rFonts w:ascii="Arial" w:hAnsi="Arial" w:cs="Arial"/>
+                <w:b/>
+                <w:bCs/>
+                <w:lang w:val="es-419"/>
+              </w:rPr>
+              <w:t xml:space="preserve"> Alejandra Rojas</w:t>
+            </w:r>
+          </w:p>
+        </w:tc>
+        <w:tc>
+          <w:tcPr>
+            <w:tcW w:w="0" w:type="auto"/>
+            <w:tcBorders>
+              <w:top w:val="single" w:sz="6" w:space="0" w:color="000000"/>
+              <w:left w:val="single" w:sz="6" w:space="0" w:color="000000"/>
+              <w:bottom w:val="single" w:sz="6" w:space="0" w:color="000000"/>
+              <w:right w:val="single" w:sz="6" w:space="0" w:color="000000"/>
+            </w:tcBorders>
+            <w:shd w:val="clear" w:color="auto" w:fill="F8FAFD"/>
+            <w:tcMar>
+              <w:top w:w="120" w:type="dxa"/>
+              <w:left w:w="180" w:type="dxa"/>
+              <w:bottom w:w="120" w:type="dxa"/>
+              <w:right w:w="180" w:type="dxa"/>
+            </w:tcMar>
+            <w:hideMark/>
+          </w:tcPr>
+          <w:p>
+            <w:pPr>
+              <w:rPr>
+                <w:rFonts w:ascii="Arial" w:hAnsi="Arial" w:cs="Arial"/>
+                <w:b/>
+                <w:bCs/>
+                <w:lang w:val="es-419"/>
+              </w:rPr>
+            </w:pPr>
+            <w:r>
+              <w:rPr>
+                <w:rFonts w:ascii="Arial" w:hAnsi="Arial" w:cs="Arial"/>
+                <w:b/>
+                <w:bCs/>
+                <w:lang w:val="es-419"/>
+              </w:rPr>
+              <w:t>Prototipo y Coordinación</w:t>
+            </w:r>
+          </w:p>
+        </w:tc>
+        <w:tc>
+          <w:tcPr>
+            <w:tcW w:w="5380" w:type="dxa"/>
+            <w:tcBorders>
+              <w:top w:val="single" w:sz="6" w:space="0" w:color="000000"/>
+              <w:left w:val="single" w:sz="6" w:space="0" w:color="000000"/>
+              <w:bottom w:val="single" w:sz="6" w:space="0" w:color="000000"/>
+              <w:right w:val="single" w:sz="6" w:space="0" w:color="000000"/>
+            </w:tcBorders>
+            <w:shd w:val="clear" w:color="auto" w:fill="F8FAFD"/>
+            <w:tcMar>
+              <w:top w:w="120" w:type="dxa"/>
+              <w:left w:w="180" w:type="dxa"/>
+              <w:bottom w:w="120" w:type="dxa"/>
+              <w:right w:w="180" w:type="dxa"/>
+            </w:tcMar>
+            <w:hideMark/>
+          </w:tcPr>
+          <w:p>
+            <w:pPr>
+              <w:numPr>
+                <w:ilvl w:val="0"/>
+                <w:numId w:val="5"/>
+              </w:numPr>
+              <w:rPr>
+                <w:rFonts w:ascii="Arial" w:hAnsi="Arial" w:cs="Arial"/>
+                <w:b/>
+                <w:bCs/>
+                <w:lang w:val="es-419"/>
+              </w:rPr>
+            </w:pPr>
+            <w:r>
+              <w:rPr>
+                <w:rFonts w:ascii="Arial" w:hAnsi="Arial" w:cs="Arial"/>
+                <w:b/>
+                <w:bCs/>
+                <w:lang w:val="es-419"/>
+              </w:rPr>
+              <w:t>Diseño de la maqueta del prototipo de la aplicación.</w:t>
+            </w:r>
+          </w:p>
+          <w:p>
+            <w:pPr>
+              <w:numPr>
+                <w:ilvl w:val="0"/>
+                <w:numId w:val="5"/>
+              </w:numPr>
+              <w:rPr>
+                <w:rFonts w:ascii="Arial" w:hAnsi="Arial" w:cs="Arial"/>
+                <w:b/>
+                <w:bCs/>
+                <w:lang w:val="es-419"/>
+              </w:rPr>
+            </w:pPr>
+            <w:r>
+              <w:rPr>
+                <w:rFonts w:ascii="Arial" w:hAnsi="Arial" w:cs="Arial"/>
+                <w:b/>
+                <w:bCs/>
+                <w:lang w:val="es-419"/>
+              </w:rPr>
+              <w:t>Elaboración del reporte de trabajo en equipo.</w:t>
+            </w:r>
+          </w:p>
+          <w:p>
+            <w:pPr>
+              <w:numPr>
+                <w:ilvl w:val="0"/>
+                <w:numId w:val="5"/>
+              </w:numPr>
+              <w:rPr>
+                <w:rFonts w:ascii="Arial" w:hAnsi="Arial" w:cs="Arial"/>
+                <w:b/>
+                <w:bCs/>
+                <w:lang w:val="es-419"/>
+              </w:rPr>
+            </w:pPr>
+            <w:r>
+              <w:rPr>
+                <w:rFonts w:ascii="Arial" w:hAnsi="Arial" w:cs="Arial"/>
+                <w:b/>
+                <w:bCs/>
+                <w:lang w:val="es-419"/>
+              </w:rPr>
+              <w:t>Verificación final de todos los entregables en los repositorios.</w:t>
+            </w:r>
+          </w:p>
+        </w:tc>
+      </w:tr>
+    </w:tbl>
+    <w:p>
+      <w:pPr>
+        <w:rPr>
+          <w:rFonts w:ascii="Arial" w:hAnsi="Arial" w:cs="Arial"/>
+          <w:b/>
+          <w:bCs/>
+          <w:lang w:val="es-ES_tradnl"/>
+        </w:rPr>
+      </w:pPr>
+      <w:r>
+        <w:rPr>
+          <w:rFonts w:ascii="Arial" w:hAnsi="Arial" w:cs="Arial"/>
+          <w:b/>
+          <w:bCs/>
+          <w:lang w:val="es-ES_tradnl"/>
+        </w:rPr>
+        <w:t xml:space="preserve">                                                              </w:t>
+      </w:r>
     </w:p>
     <w:sectPr>
       <w:pgSz w:w="12240" w:h="15840"/>
@@ -5724,6 +6709,304 @@
 <file path=word/numbering.xml><?xml version="1.0" encoding="utf-8"?>
 <w:numbering xmlns:wpc="http://schemas.microsoft.com/office/word/2010/wordprocessingCanvas" xmlns:cx="http://schemas.microsoft.com/office/drawing/2014/chartex" xmlns:cx1="http://schemas.microsoft.com/office/drawing/2015/9/8/chartex" xmlns:cx2="http://schemas.microsoft.com/office/drawing/2015/10/21/chartex" xmlns:cx3="http://schemas.microsoft.com/office/drawing/2016/5/9/chartex" xmlns:cx4="http://schemas.microsoft.com/office/drawing/2016/5/10/chartex" xmlns:cx5="http://schemas.microsoft.com/office/drawing/2016/5/11/chartex" xmlns:cx6="http://schemas.microsoft.com/office/drawing/2016/5/12/chartex" xmlns:cx7="http://schemas.microsoft.com/office/drawing/2016/5/13/chartex" xmlns:cx8="http://schemas.microsoft.com/office/drawing/2016/5/14/chartex" xmlns:mc="http://schemas.openxmlformats.org/markup-compatibility/2006" xmlns:aink="http://schemas.microsoft.com/office/drawing/2016/ink" xmlns:am3d="http://schemas.microsoft.com/office/drawing/2017/model3d" xmlns:o="urn:schemas-microsoft-com:office:office" xmlns:oel="http://schemas.microsoft.com/office/2019/extlst" xmlns:r="http://schemas.openxmlformats.org/officeDocument/2006/relationships" xmlns:m="http://schemas.openxmlformats.org/officeDocument/2006/math" xmlns:v="urn:schemas-microsoft-com:vml" xmlns:wp14="http://schemas.microsoft.com/office/word/2010/wordprocessingDrawing" xmlns:wp="http://schemas.openxmlformats.org/drawingml/2006/wordprocessingDrawing" xmlns:w10="urn:schemas-microsoft-com:office:word" xmlns:w="http://schemas.openxmlformats.org/wordprocessingml/2006/main" xmlns:w14="http://schemas.microsoft.com/office/word/2010/wordml" xmlns:w15="http://schemas.microsoft.com/office/word/2012/wordml" xmlns:w16cex="http://schemas.microsoft.com/office/word/2018/wordml/cex" xmlns:w16cid="http://schemas.microsoft.com/office/word/2016/wordml/cid" xmlns:w16="http://schemas.microsoft.com/office/word/2018/wordml" xmlns:w16du="http://schemas.microsoft.com/office/word/2023/wordml/word16du" xmlns:w16sdtdh="http://schemas.microsoft.com/office/word/2020/wordml/sdtdatahash" xmlns:w16sdtfl="http://schemas.microsoft.com/office/word/2024/wordml/sdtformatlock" xmlns:w16se="http://schemas.microsoft.com/office/word/2015/wordml/symex" xmlns:wpg="http://schemas.microsoft.com/office/word/2010/wordprocessingGroup" xmlns:wpi="http://schemas.microsoft.com/office/word/2010/wordprocessingInk" xmlns:wne="http://schemas.microsoft.com/office/word/2006/wordml" xmlns:wps="http://schemas.microsoft.com/office/word/2010/wordprocessingShape" mc:Ignorable="w14 w15 w16se w16cid w16 w16cex w16sdtdh w16sdtfl w16du wp14">
   <w:abstractNum w:abstractNumId="0" w15:restartNumberingAfterBreak="0">
+    <w:nsid w:val="26071EFE"/>
+    <w:multiLevelType w:val="multilevel"/>
+    <w:tmpl w:val="6B6ECAC4"/>
+    <w:lvl w:ilvl="0">
+      <w:start w:val="1"/>
+      <w:numFmt w:val="bullet"/>
+      <w:lvlText w:val=""/>
+      <w:lvlJc w:val="left"/>
+      <w:pPr>
+        <w:tabs>
+          <w:tab w:val="num" w:pos="720"/>
+        </w:tabs>
+        <w:ind w:left="720" w:hanging="360"/>
+      </w:pPr>
+      <w:rPr>
+        <w:rFonts w:ascii="Symbol" w:hAnsi="Symbol" w:hint="default"/>
+        <w:sz w:val="20"/>
+      </w:rPr>
+    </w:lvl>
+    <w:lvl w:ilvl="1" w:tentative="1">
+      <w:start w:val="1"/>
+      <w:numFmt w:val="bullet"/>
+      <w:lvlText w:val="o"/>
+      <w:lvlJc w:val="left"/>
+      <w:pPr>
+        <w:tabs>
+          <w:tab w:val="num" w:pos="1440"/>
+        </w:tabs>
+        <w:ind w:left="1440" w:hanging="360"/>
+      </w:pPr>
+      <w:rPr>
+        <w:rFonts w:ascii="Courier New" w:hAnsi="Courier New" w:hint="default"/>
+        <w:sz w:val="20"/>
+      </w:rPr>
+    </w:lvl>
+    <w:lvl w:ilvl="2" w:tentative="1">
+      <w:start w:val="1"/>
+      <w:numFmt w:val="bullet"/>
+      <w:lvlText w:val=""/>
+      <w:lvlJc w:val="left"/>
+      <w:pPr>
+        <w:tabs>
+          <w:tab w:val="num" w:pos="2160"/>
+        </w:tabs>
+        <w:ind w:left="2160" w:hanging="360"/>
+      </w:pPr>
+      <w:rPr>
+        <w:rFonts w:ascii="Wingdings" w:hAnsi="Wingdings" w:hint="default"/>
+        <w:sz w:val="20"/>
+      </w:rPr>
+    </w:lvl>
+    <w:lvl w:ilvl="3" w:tentative="1">
+      <w:start w:val="1"/>
+      <w:numFmt w:val="bullet"/>
+      <w:lvlText w:val=""/>
+      <w:lvlJc w:val="left"/>
+      <w:pPr>
+        <w:tabs>
+          <w:tab w:val="num" w:pos="2880"/>
+        </w:tabs>
+        <w:ind w:left="2880" w:hanging="360"/>
+      </w:pPr>
+      <w:rPr>
+        <w:rFonts w:ascii="Wingdings" w:hAnsi="Wingdings" w:hint="default"/>
+        <w:sz w:val="20"/>
+      </w:rPr>
+    </w:lvl>
+    <w:lvl w:ilvl="4" w:tentative="1">
+      <w:start w:val="1"/>
+      <w:numFmt w:val="bullet"/>
+      <w:lvlText w:val=""/>
+      <w:lvlJc w:val="left"/>
+      <w:pPr>
+        <w:tabs>
+          <w:tab w:val="num" w:pos="3600"/>
+        </w:tabs>
+        <w:ind w:left="3600" w:hanging="360"/>
+      </w:pPr>
+      <w:rPr>
+        <w:rFonts w:ascii="Wingdings" w:hAnsi="Wingdings" w:hint="default"/>
+        <w:sz w:val="20"/>
+      </w:rPr>
+    </w:lvl>
+    <w:lvl w:ilvl="5" w:tentative="1">
+      <w:start w:val="1"/>
+      <w:numFmt w:val="bullet"/>
+      <w:lvlText w:val=""/>
+      <w:lvlJc w:val="left"/>
+      <w:pPr>
+        <w:tabs>
+          <w:tab w:val="num" w:pos="4320"/>
+        </w:tabs>
+        <w:ind w:left="4320" w:hanging="360"/>
+      </w:pPr>
+      <w:rPr>
+        <w:rFonts w:ascii="Wingdings" w:hAnsi="Wingdings" w:hint="default"/>
+        <w:sz w:val="20"/>
+      </w:rPr>
+    </w:lvl>
+    <w:lvl w:ilvl="6" w:tentative="1">
+      <w:start w:val="1"/>
+      <w:numFmt w:val="bullet"/>
+      <w:lvlText w:val=""/>
+      <w:lvlJc w:val="left"/>
+      <w:pPr>
+        <w:tabs>
+          <w:tab w:val="num" w:pos="5040"/>
+        </w:tabs>
+        <w:ind w:left="5040" w:hanging="360"/>
+      </w:pPr>
+      <w:rPr>
+        <w:rFonts w:ascii="Wingdings" w:hAnsi="Wingdings" w:hint="default"/>
+        <w:sz w:val="20"/>
+      </w:rPr>
+    </w:lvl>
+    <w:lvl w:ilvl="7" w:tentative="1">
+      <w:start w:val="1"/>
+      <w:numFmt w:val="bullet"/>
+      <w:lvlText w:val=""/>
+      <w:lvlJc w:val="left"/>
+      <w:pPr>
+        <w:tabs>
+          <w:tab w:val="num" w:pos="5760"/>
+        </w:tabs>
+        <w:ind w:left="5760" w:hanging="360"/>
+      </w:pPr>
+      <w:rPr>
+        <w:rFonts w:ascii="Wingdings" w:hAnsi="Wingdings" w:hint="default"/>
+        <w:sz w:val="20"/>
+      </w:rPr>
+    </w:lvl>
+    <w:lvl w:ilvl="8" w:tentative="1">
+      <w:start w:val="1"/>
+      <w:numFmt w:val="bullet"/>
+      <w:lvlText w:val=""/>
+      <w:lvlJc w:val="left"/>
+      <w:pPr>
+        <w:tabs>
+          <w:tab w:val="num" w:pos="6480"/>
+        </w:tabs>
+        <w:ind w:left="6480" w:hanging="360"/>
+      </w:pPr>
+      <w:rPr>
+        <w:rFonts w:ascii="Wingdings" w:hAnsi="Wingdings" w:hint="default"/>
+        <w:sz w:val="20"/>
+      </w:rPr>
+    </w:lvl>
+  </w:abstractNum>
+  <w:abstractNum w:abstractNumId="1" w15:restartNumberingAfterBreak="0">
+    <w:nsid w:val="31F54172"/>
+    <w:multiLevelType w:val="multilevel"/>
+    <w:tmpl w:val="D1A2AABC"/>
+    <w:lvl w:ilvl="0">
+      <w:start w:val="1"/>
+      <w:numFmt w:val="bullet"/>
+      <w:lvlText w:val=""/>
+      <w:lvlJc w:val="left"/>
+      <w:pPr>
+        <w:tabs>
+          <w:tab w:val="num" w:pos="720"/>
+        </w:tabs>
+        <w:ind w:left="720" w:hanging="360"/>
+      </w:pPr>
+      <w:rPr>
+        <w:rFonts w:ascii="Symbol" w:hAnsi="Symbol" w:hint="default"/>
+        <w:sz w:val="20"/>
+      </w:rPr>
+    </w:lvl>
+    <w:lvl w:ilvl="1" w:tentative="1">
+      <w:start w:val="1"/>
+      <w:numFmt w:val="bullet"/>
+      <w:lvlText w:val="o"/>
+      <w:lvlJc w:val="left"/>
+      <w:pPr>
+        <w:tabs>
+          <w:tab w:val="num" w:pos="1440"/>
+        </w:tabs>
+        <w:ind w:left="1440" w:hanging="360"/>
+      </w:pPr>
+      <w:rPr>
+        <w:rFonts w:ascii="Courier New" w:hAnsi="Courier New" w:hint="default"/>
+        <w:sz w:val="20"/>
+      </w:rPr>
+    </w:lvl>
+    <w:lvl w:ilvl="2" w:tentative="1">
+      <w:start w:val="1"/>
+      <w:numFmt w:val="bullet"/>
+      <w:lvlText w:val=""/>
+      <w:lvlJc w:val="left"/>
+      <w:pPr>
+        <w:tabs>
+          <w:tab w:val="num" w:pos="2160"/>
+        </w:tabs>
+        <w:ind w:left="2160" w:hanging="360"/>
+      </w:pPr>
+      <w:rPr>
+        <w:rFonts w:ascii="Wingdings" w:hAnsi="Wingdings" w:hint="default"/>
+        <w:sz w:val="20"/>
+      </w:rPr>
+    </w:lvl>
+    <w:lvl w:ilvl="3" w:tentative="1">
+      <w:start w:val="1"/>
+      <w:numFmt w:val="bullet"/>
+      <w:lvlText w:val=""/>
+      <w:lvlJc w:val="left"/>
+      <w:pPr>
+        <w:tabs>
+          <w:tab w:val="num" w:pos="2880"/>
+        </w:tabs>
+        <w:ind w:left="2880" w:hanging="360"/>
+      </w:pPr>
+      <w:rPr>
+        <w:rFonts w:ascii="Wingdings" w:hAnsi="Wingdings" w:hint="default"/>
+        <w:sz w:val="20"/>
+      </w:rPr>
+    </w:lvl>
+    <w:lvl w:ilvl="4" w:tentative="1">
+      <w:start w:val="1"/>
+      <w:numFmt w:val="bullet"/>
+      <w:lvlText w:val=""/>
+      <w:lvlJc w:val="left"/>
+      <w:pPr>
+        <w:tabs>
+          <w:tab w:val="num" w:pos="3600"/>
+        </w:tabs>
+        <w:ind w:left="3600" w:hanging="360"/>
+      </w:pPr>
+      <w:rPr>
+        <w:rFonts w:ascii="Wingdings" w:hAnsi="Wingdings" w:hint="default"/>
+        <w:sz w:val="20"/>
+      </w:rPr>
+    </w:lvl>
+    <w:lvl w:ilvl="5" w:tentative="1">
+      <w:start w:val="1"/>
+      <w:numFmt w:val="bullet"/>
+      <w:lvlText w:val=""/>
+      <w:lvlJc w:val="left"/>
+      <w:pPr>
+        <w:tabs>
+          <w:tab w:val="num" w:pos="4320"/>
+        </w:tabs>
+        <w:ind w:left="4320" w:hanging="360"/>
+      </w:pPr>
+      <w:rPr>
+        <w:rFonts w:ascii="Wingdings" w:hAnsi="Wingdings" w:hint="default"/>
+        <w:sz w:val="20"/>
+      </w:rPr>
+    </w:lvl>
+    <w:lvl w:ilvl="6" w:tentative="1">
+      <w:start w:val="1"/>
+      <w:numFmt w:val="bullet"/>
+      <w:lvlText w:val=""/>
+      <w:lvlJc w:val="left"/>
+      <w:pPr>
+        <w:tabs>
+          <w:tab w:val="num" w:pos="5040"/>
+        </w:tabs>
+        <w:ind w:left="5040" w:hanging="360"/>
+      </w:pPr>
+      <w:rPr>
+        <w:rFonts w:ascii="Wingdings" w:hAnsi="Wingdings" w:hint="default"/>
+        <w:sz w:val="20"/>
+      </w:rPr>
+    </w:lvl>
+    <w:lvl w:ilvl="7" w:tentative="1">
+      <w:start w:val="1"/>
+      <w:numFmt w:val="bullet"/>
+      <w:lvlText w:val=""/>
+      <w:lvlJc w:val="left"/>
+      <w:pPr>
+        <w:tabs>
+          <w:tab w:val="num" w:pos="5760"/>
+        </w:tabs>
+        <w:ind w:left="5760" w:hanging="360"/>
+      </w:pPr>
+      <w:rPr>
+        <w:rFonts w:ascii="Wingdings" w:hAnsi="Wingdings" w:hint="default"/>
+        <w:sz w:val="20"/>
+      </w:rPr>
+    </w:lvl>
+    <w:lvl w:ilvl="8" w:tentative="1">
+      <w:start w:val="1"/>
+      <w:numFmt w:val="bullet"/>
+      <w:lvlText w:val=""/>
+      <w:lvlJc w:val="left"/>
+      <w:pPr>
+        <w:tabs>
+          <w:tab w:val="num" w:pos="6480"/>
+        </w:tabs>
+        <w:ind w:left="6480" w:hanging="360"/>
+      </w:pPr>
+      <w:rPr>
+        <w:rFonts w:ascii="Wingdings" w:hAnsi="Wingdings" w:hint="default"/>
+        <w:sz w:val="20"/>
+      </w:rPr>
+    </w:lvl>
+  </w:abstractNum>
+  <w:abstractNum w:abstractNumId="2" w15:restartNumberingAfterBreak="0">
     <w:nsid w:val="42933D26"/>
     <w:multiLevelType w:val="multilevel"/>
     <w:tmpl w:val="0F6269B0"/>
@@ -5844,8 +7127,434 @@
       </w:rPr>
     </w:lvl>
   </w:abstractNum>
+  <w:abstractNum w:abstractNumId="3" w15:restartNumberingAfterBreak="0">
+    <w:nsid w:val="5A385A7A"/>
+    <w:multiLevelType w:val="hybridMultilevel"/>
+    <w:tmpl w:val="991C63B4"/>
+    <w:lvl w:ilvl="0" w:tplc="8E90D302">
+      <w:start w:val="5"/>
+      <w:numFmt w:val="bullet"/>
+      <w:lvlText w:val="-"/>
+      <w:lvlJc w:val="left"/>
+      <w:pPr>
+        <w:ind w:left="720" w:hanging="360"/>
+      </w:pPr>
+      <w:rPr>
+        <w:rFonts w:ascii="Arial" w:eastAsiaTheme="minorHAnsi" w:hAnsi="Arial" w:cs="Arial" w:hint="default"/>
+      </w:rPr>
+    </w:lvl>
+    <w:lvl w:ilvl="1" w:tplc="580A0003" w:tentative="1">
+      <w:start w:val="1"/>
+      <w:numFmt w:val="bullet"/>
+      <w:lvlText w:val="o"/>
+      <w:lvlJc w:val="left"/>
+      <w:pPr>
+        <w:ind w:left="1440" w:hanging="360"/>
+      </w:pPr>
+      <w:rPr>
+        <w:rFonts w:ascii="Courier New" w:hAnsi="Courier New" w:cs="Courier New" w:hint="default"/>
+      </w:rPr>
+    </w:lvl>
+    <w:lvl w:ilvl="2" w:tplc="580A0005" w:tentative="1">
+      <w:start w:val="1"/>
+      <w:numFmt w:val="bullet"/>
+      <w:lvlText w:val=""/>
+      <w:lvlJc w:val="left"/>
+      <w:pPr>
+        <w:ind w:left="2160" w:hanging="360"/>
+      </w:pPr>
+      <w:rPr>
+        <w:rFonts w:ascii="Wingdings" w:hAnsi="Wingdings" w:hint="default"/>
+      </w:rPr>
+    </w:lvl>
+    <w:lvl w:ilvl="3" w:tplc="580A0001" w:tentative="1">
+      <w:start w:val="1"/>
+      <w:numFmt w:val="bullet"/>
+      <w:lvlText w:val=""/>
+      <w:lvlJc w:val="left"/>
+      <w:pPr>
+        <w:ind w:left="2880" w:hanging="360"/>
+      </w:pPr>
+      <w:rPr>
+        <w:rFonts w:ascii="Symbol" w:hAnsi="Symbol" w:hint="default"/>
+      </w:rPr>
+    </w:lvl>
+    <w:lvl w:ilvl="4" w:tplc="580A0003" w:tentative="1">
+      <w:start w:val="1"/>
+      <w:numFmt w:val="bullet"/>
+      <w:lvlText w:val="o"/>
+      <w:lvlJc w:val="left"/>
+      <w:pPr>
+        <w:ind w:left="3600" w:hanging="360"/>
+      </w:pPr>
+      <w:rPr>
+        <w:rFonts w:ascii="Courier New" w:hAnsi="Courier New" w:cs="Courier New" w:hint="default"/>
+      </w:rPr>
+    </w:lvl>
+    <w:lvl w:ilvl="5" w:tplc="580A0005" w:tentative="1">
+      <w:start w:val="1"/>
+      <w:numFmt w:val="bullet"/>
+      <w:lvlText w:val=""/>
+      <w:lvlJc w:val="left"/>
+      <w:pPr>
+        <w:ind w:left="4320" w:hanging="360"/>
+      </w:pPr>
+      <w:rPr>
+        <w:rFonts w:ascii="Wingdings" w:hAnsi="Wingdings" w:hint="default"/>
+      </w:rPr>
+    </w:lvl>
+    <w:lvl w:ilvl="6" w:tplc="580A0001" w:tentative="1">
+      <w:start w:val="1"/>
+      <w:numFmt w:val="bullet"/>
+      <w:lvlText w:val=""/>
+      <w:lvlJc w:val="left"/>
+      <w:pPr>
+        <w:ind w:left="5040" w:hanging="360"/>
+      </w:pPr>
+      <w:rPr>
+        <w:rFonts w:ascii="Symbol" w:hAnsi="Symbol" w:hint="default"/>
+      </w:rPr>
+    </w:lvl>
+    <w:lvl w:ilvl="7" w:tplc="580A0003" w:tentative="1">
+      <w:start w:val="1"/>
+      <w:numFmt w:val="bullet"/>
+      <w:lvlText w:val="o"/>
+      <w:lvlJc w:val="left"/>
+      <w:pPr>
+        <w:ind w:left="5760" w:hanging="360"/>
+      </w:pPr>
+      <w:rPr>
+        <w:rFonts w:ascii="Courier New" w:hAnsi="Courier New" w:cs="Courier New" w:hint="default"/>
+      </w:rPr>
+    </w:lvl>
+    <w:lvl w:ilvl="8" w:tplc="580A0005" w:tentative="1">
+      <w:start w:val="1"/>
+      <w:numFmt w:val="bullet"/>
+      <w:lvlText w:val=""/>
+      <w:lvlJc w:val="left"/>
+      <w:pPr>
+        <w:ind w:left="6480" w:hanging="360"/>
+      </w:pPr>
+      <w:rPr>
+        <w:rFonts w:ascii="Wingdings" w:hAnsi="Wingdings" w:hint="default"/>
+      </w:rPr>
+    </w:lvl>
+  </w:abstractNum>
+  <w:abstractNum w:abstractNumId="4" w15:restartNumberingAfterBreak="0">
+    <w:nsid w:val="79D66135"/>
+    <w:multiLevelType w:val="multilevel"/>
+    <w:tmpl w:val="0BA4EBC0"/>
+    <w:lvl w:ilvl="0">
+      <w:start w:val="1"/>
+      <w:numFmt w:val="bullet"/>
+      <w:lvlText w:val=""/>
+      <w:lvlJc w:val="left"/>
+      <w:pPr>
+        <w:tabs>
+          <w:tab w:val="num" w:pos="720"/>
+        </w:tabs>
+        <w:ind w:left="720" w:hanging="360"/>
+      </w:pPr>
+      <w:rPr>
+        <w:rFonts w:ascii="Symbol" w:hAnsi="Symbol" w:hint="default"/>
+        <w:sz w:val="20"/>
+      </w:rPr>
+    </w:lvl>
+    <w:lvl w:ilvl="1" w:tentative="1">
+      <w:start w:val="1"/>
+      <w:numFmt w:val="bullet"/>
+      <w:lvlText w:val="o"/>
+      <w:lvlJc w:val="left"/>
+      <w:pPr>
+        <w:tabs>
+          <w:tab w:val="num" w:pos="1440"/>
+        </w:tabs>
+        <w:ind w:left="1440" w:hanging="360"/>
+      </w:pPr>
+      <w:rPr>
+        <w:rFonts w:ascii="Courier New" w:hAnsi="Courier New" w:hint="default"/>
+        <w:sz w:val="20"/>
+      </w:rPr>
+    </w:lvl>
+    <w:lvl w:ilvl="2" w:tentative="1">
+      <w:start w:val="1"/>
+      <w:numFmt w:val="bullet"/>
+      <w:lvlText w:val=""/>
+      <w:lvlJc w:val="left"/>
+      <w:pPr>
+        <w:tabs>
+          <w:tab w:val="num" w:pos="2160"/>
+        </w:tabs>
+        <w:ind w:left="2160" w:hanging="360"/>
+      </w:pPr>
+      <w:rPr>
+        <w:rFonts w:ascii="Wingdings" w:hAnsi="Wingdings" w:hint="default"/>
+        <w:sz w:val="20"/>
+      </w:rPr>
+    </w:lvl>
+    <w:lvl w:ilvl="3" w:tentative="1">
+      <w:start w:val="1"/>
+      <w:numFmt w:val="bullet"/>
+      <w:lvlText w:val=""/>
+      <w:lvlJc w:val="left"/>
+      <w:pPr>
+        <w:tabs>
+          <w:tab w:val="num" w:pos="2880"/>
+        </w:tabs>
+        <w:ind w:left="2880" w:hanging="360"/>
+      </w:pPr>
+      <w:rPr>
+        <w:rFonts w:ascii="Wingdings" w:hAnsi="Wingdings" w:hint="default"/>
+        <w:sz w:val="20"/>
+      </w:rPr>
+    </w:lvl>
+    <w:lvl w:ilvl="4" w:tentative="1">
+      <w:start w:val="1"/>
+      <w:numFmt w:val="bullet"/>
+      <w:lvlText w:val=""/>
+      <w:lvlJc w:val="left"/>
+      <w:pPr>
+        <w:tabs>
+          <w:tab w:val="num" w:pos="3600"/>
+        </w:tabs>
+        <w:ind w:left="3600" w:hanging="360"/>
+      </w:pPr>
+      <w:rPr>
+        <w:rFonts w:ascii="Wingdings" w:hAnsi="Wingdings" w:hint="default"/>
+        <w:sz w:val="20"/>
+      </w:rPr>
+    </w:lvl>
+    <w:lvl w:ilvl="5" w:tentative="1">
+      <w:start w:val="1"/>
+      <w:numFmt w:val="bullet"/>
+      <w:lvlText w:val=""/>
+      <w:lvlJc w:val="left"/>
+      <w:pPr>
+        <w:tabs>
+          <w:tab w:val="num" w:pos="4320"/>
+        </w:tabs>
+        <w:ind w:left="4320" w:hanging="360"/>
+      </w:pPr>
+      <w:rPr>
+        <w:rFonts w:ascii="Wingdings" w:hAnsi="Wingdings" w:hint="default"/>
+        <w:sz w:val="20"/>
+      </w:rPr>
+    </w:lvl>
+    <w:lvl w:ilvl="6" w:tentative="1">
+      <w:start w:val="1"/>
+      <w:numFmt w:val="bullet"/>
+      <w:lvlText w:val=""/>
+      <w:lvlJc w:val="left"/>
+      <w:pPr>
+        <w:tabs>
+          <w:tab w:val="num" w:pos="5040"/>
+        </w:tabs>
+        <w:ind w:left="5040" w:hanging="360"/>
+      </w:pPr>
+      <w:rPr>
+        <w:rFonts w:ascii="Wingdings" w:hAnsi="Wingdings" w:hint="default"/>
+        <w:sz w:val="20"/>
+      </w:rPr>
+    </w:lvl>
+    <w:lvl w:ilvl="7" w:tentative="1">
+      <w:start w:val="1"/>
+      <w:numFmt w:val="bullet"/>
+      <w:lvlText w:val=""/>
+      <w:lvlJc w:val="left"/>
+      <w:pPr>
+        <w:tabs>
+          <w:tab w:val="num" w:pos="5760"/>
+        </w:tabs>
+        <w:ind w:left="5760" w:hanging="360"/>
+      </w:pPr>
+      <w:rPr>
+        <w:rFonts w:ascii="Wingdings" w:hAnsi="Wingdings" w:hint="default"/>
+        <w:sz w:val="20"/>
+      </w:rPr>
+    </w:lvl>
+    <w:lvl w:ilvl="8" w:tentative="1">
+      <w:start w:val="1"/>
+      <w:numFmt w:val="bullet"/>
+      <w:lvlText w:val=""/>
+      <w:lvlJc w:val="left"/>
+      <w:pPr>
+        <w:tabs>
+          <w:tab w:val="num" w:pos="6480"/>
+        </w:tabs>
+        <w:ind w:left="6480" w:hanging="360"/>
+      </w:pPr>
+      <w:rPr>
+        <w:rFonts w:ascii="Wingdings" w:hAnsi="Wingdings" w:hint="default"/>
+        <w:sz w:val="20"/>
+      </w:rPr>
+    </w:lvl>
+  </w:abstractNum>
+  <w:abstractNum w:abstractNumId="5" w15:restartNumberingAfterBreak="0">
+    <w:nsid w:val="7E683204"/>
+    <w:multiLevelType w:val="multilevel"/>
+    <w:tmpl w:val="E0E693F4"/>
+    <w:lvl w:ilvl="0">
+      <w:start w:val="1"/>
+      <w:numFmt w:val="bullet"/>
+      <w:lvlText w:val=""/>
+      <w:lvlJc w:val="left"/>
+      <w:pPr>
+        <w:tabs>
+          <w:tab w:val="num" w:pos="720"/>
+        </w:tabs>
+        <w:ind w:left="720" w:hanging="360"/>
+      </w:pPr>
+      <w:rPr>
+        <w:rFonts w:ascii="Symbol" w:hAnsi="Symbol" w:hint="default"/>
+        <w:sz w:val="20"/>
+      </w:rPr>
+    </w:lvl>
+    <w:lvl w:ilvl="1" w:tentative="1">
+      <w:start w:val="1"/>
+      <w:numFmt w:val="bullet"/>
+      <w:lvlText w:val="o"/>
+      <w:lvlJc w:val="left"/>
+      <w:pPr>
+        <w:tabs>
+          <w:tab w:val="num" w:pos="1440"/>
+        </w:tabs>
+        <w:ind w:left="1440" w:hanging="360"/>
+      </w:pPr>
+      <w:rPr>
+        <w:rFonts w:ascii="Courier New" w:hAnsi="Courier New" w:hint="default"/>
+        <w:sz w:val="20"/>
+      </w:rPr>
+    </w:lvl>
+    <w:lvl w:ilvl="2" w:tentative="1">
+      <w:start w:val="1"/>
+      <w:numFmt w:val="bullet"/>
+      <w:lvlText w:val=""/>
+      <w:lvlJc w:val="left"/>
+      <w:pPr>
+        <w:tabs>
+          <w:tab w:val="num" w:pos="2160"/>
+        </w:tabs>
+        <w:ind w:left="2160" w:hanging="360"/>
+      </w:pPr>
+      <w:rPr>
+        <w:rFonts w:ascii="Wingdings" w:hAnsi="Wingdings" w:hint="default"/>
+        <w:sz w:val="20"/>
+      </w:rPr>
+    </w:lvl>
+    <w:lvl w:ilvl="3" w:tentative="1">
+      <w:start w:val="1"/>
+      <w:numFmt w:val="bullet"/>
+      <w:lvlText w:val=""/>
+      <w:lvlJc w:val="left"/>
+      <w:pPr>
+        <w:tabs>
+          <w:tab w:val="num" w:pos="2880"/>
+        </w:tabs>
+        <w:ind w:left="2880" w:hanging="360"/>
+      </w:pPr>
+      <w:rPr>
+        <w:rFonts w:ascii="Wingdings" w:hAnsi="Wingdings" w:hint="default"/>
+        <w:sz w:val="20"/>
+      </w:rPr>
+    </w:lvl>
+    <w:lvl w:ilvl="4" w:tentative="1">
+      <w:start w:val="1"/>
+      <w:numFmt w:val="bullet"/>
+      <w:lvlText w:val=""/>
+      <w:lvlJc w:val="left"/>
+      <w:pPr>
+        <w:tabs>
+          <w:tab w:val="num" w:pos="3600"/>
+        </w:tabs>
+        <w:ind w:left="3600" w:hanging="360"/>
+      </w:pPr>
+      <w:rPr>
+        <w:rFonts w:ascii="Wingdings" w:hAnsi="Wingdings" w:hint="default"/>
+        <w:sz w:val="20"/>
+      </w:rPr>
+    </w:lvl>
+    <w:lvl w:ilvl="5" w:tentative="1">
+      <w:start w:val="1"/>
+      <w:numFmt w:val="bullet"/>
+      <w:lvlText w:val=""/>
+      <w:lvlJc w:val="left"/>
+      <w:pPr>
+        <w:tabs>
+          <w:tab w:val="num" w:pos="4320"/>
+        </w:tabs>
+        <w:ind w:left="4320" w:hanging="360"/>
+      </w:pPr>
+      <w:rPr>
+        <w:rFonts w:ascii="Wingdings" w:hAnsi="Wingdings" w:hint="default"/>
+        <w:sz w:val="20"/>
+      </w:rPr>
+    </w:lvl>
+    <w:lvl w:ilvl="6" w:tentative="1">
+      <w:start w:val="1"/>
+      <w:numFmt w:val="bullet"/>
+      <w:lvlText w:val=""/>
+      <w:lvlJc w:val="left"/>
+      <w:pPr>
+        <w:tabs>
+          <w:tab w:val="num" w:pos="5040"/>
+        </w:tabs>
+        <w:ind w:left="5040" w:hanging="360"/>
+      </w:pPr>
+      <w:rPr>
+        <w:rFonts w:ascii="Wingdings" w:hAnsi="Wingdings" w:hint="default"/>
+        <w:sz w:val="20"/>
+      </w:rPr>
+    </w:lvl>
+    <w:lvl w:ilvl="7" w:tentative="1">
+      <w:start w:val="1"/>
+      <w:numFmt w:val="bullet"/>
+      <w:lvlText w:val=""/>
+      <w:lvlJc w:val="left"/>
+      <w:pPr>
+        <w:tabs>
+          <w:tab w:val="num" w:pos="5760"/>
+        </w:tabs>
+        <w:ind w:left="5760" w:hanging="360"/>
+      </w:pPr>
+      <w:rPr>
+        <w:rFonts w:ascii="Wingdings" w:hAnsi="Wingdings" w:hint="default"/>
+        <w:sz w:val="20"/>
+      </w:rPr>
+    </w:lvl>
+    <w:lvl w:ilvl="8" w:tentative="1">
+      <w:start w:val="1"/>
+      <w:numFmt w:val="bullet"/>
+      <w:lvlText w:val=""/>
+      <w:lvlJc w:val="left"/>
+      <w:pPr>
+        <w:tabs>
+          <w:tab w:val="num" w:pos="6480"/>
+        </w:tabs>
+        <w:ind w:left="6480" w:hanging="360"/>
+      </w:pPr>
+      <w:rPr>
+        <w:rFonts w:ascii="Wingdings" w:hAnsi="Wingdings" w:hint="default"/>
+        <w:sz w:val="20"/>
+      </w:rPr>
+    </w:lvl>
+  </w:abstractNum>
   <w:num w:numId="1" w16cid:durableId="1117022260">
+    <w:abstractNumId w:val="2"/>
+  </w:num>
+  <w:num w:numId="2" w16cid:durableId="533538368">
     <w:abstractNumId w:val="0"/>
+  </w:num>
+  <w:num w:numId="3" w16cid:durableId="940066276">
+    <w:abstractNumId w:val="1"/>
+  </w:num>
+  <w:num w:numId="4" w16cid:durableId="1537162683">
+    <w:abstractNumId w:val="4"/>
+  </w:num>
+  <w:num w:numId="5" w16cid:durableId="1264876889">
+    <w:abstractNumId w:val="5"/>
+  </w:num>
+  <w:num w:numId="6" w16cid:durableId="1789469589">
+    <w:abstractNumId w:val="3"/>
   </w:num>
 </w:numbering>
 </file>
@@ -6453,7 +8162,6 @@
   <w:style w:type="character" w:default="1" w:styleId="Fuentedeprrafopredeter">
     <w:name w:val="Default Paragraph Font"/>
     <w:uiPriority w:val="1"/>
-    <w:semiHidden/>
     <w:unhideWhenUsed/>
   </w:style>
   <w:style w:type="table" w:default="1" w:styleId="Tablanormal">

</xml_diff>

<commit_message>
Update doc and create pdf
</commit_message>
<xml_diff>
--- a/docs/Entrega_1.docx
+++ b/docs/Entrega_1.docx
@@ -3575,9 +3575,9 @@
           <w:lang w:val="es-ES_tradnl"/>
         </w:rPr>
         <w:drawing>
-          <wp:inline distT="0" distB="0" distL="0" distR="0" wp14:anchorId="2CE4A537" wp14:editId="5A44F76C">
-            <wp:extent cx="4174435" cy="2958190"/>
-            <wp:effectExtent l="0" t="0" r="4445" b="1270"/>
+          <wp:inline distT="0" distB="0" distL="0" distR="0" wp14:anchorId="2CE4A537" wp14:editId="3F995311">
+            <wp:extent cx="3111500" cy="2204947"/>
+            <wp:effectExtent l="0" t="0" r="0" b="5080"/>
             <wp:docPr id="1019982536" name="Imagen 3"/>
             <wp:cNvGraphicFramePr>
               <a:graphicFrameLocks xmlns:a="http://schemas.openxmlformats.org/drawingml/2006/main" noChangeAspect="1"/>
@@ -3604,7 +3604,7 @@
                   <pic:spPr>
                     <a:xfrm>
                       <a:off x="0" y="0"/>
-                      <a:ext cx="4191507" cy="2970288"/>
+                      <a:ext cx="3132204" cy="2219619"/>
                     </a:xfrm>
                     <a:prstGeom prst="rect">
                       <a:avLst/>
@@ -3735,11 +3735,10 @@
           <w:noProof/>
           <w:lang w:val="es-ES_tradnl"/>
         </w:rPr>
-        <w:lastRenderedPageBreak/>
         <w:drawing>
-          <wp:inline distT="0" distB="0" distL="0" distR="0" wp14:anchorId="3530F1E0" wp14:editId="0FB26E99">
-            <wp:extent cx="4031312" cy="1709134"/>
-            <wp:effectExtent l="0" t="0" r="0" b="5715"/>
+          <wp:inline distT="0" distB="0" distL="0" distR="0" wp14:anchorId="3530F1E0" wp14:editId="62039C8A">
+            <wp:extent cx="3644900" cy="1545308"/>
+            <wp:effectExtent l="0" t="0" r="0" b="0"/>
             <wp:docPr id="1464375538" name="Imagen 4"/>
             <wp:cNvGraphicFramePr>
               <a:graphicFrameLocks xmlns:a="http://schemas.openxmlformats.org/drawingml/2006/main" noChangeAspect="1"/>
@@ -3766,7 +3765,7 @@
                   <pic:spPr>
                     <a:xfrm>
                       <a:off x="0" y="0"/>
-                      <a:ext cx="4057926" cy="1720417"/>
+                      <a:ext cx="3672439" cy="1556984"/>
                     </a:xfrm>
                     <a:prstGeom prst="rect">
                       <a:avLst/>
@@ -3844,6 +3843,7 @@
           <w:rFonts w:ascii="Arial" w:hAnsi="Arial" w:cs="Arial"/>
           <w:lang w:val="es-ES_tradnl"/>
         </w:rPr>
+        <w:lastRenderedPageBreak/>
         <w:t>La serie temporal permite identificar la evolución de los niveles de mediciones a lo largo de los años. Se evidencian picos de contaminación en Pereira y Dosquebradas, mientras que La Virginia y Santa Rosa presentan valores más estables. Esta gráfica ayuda a detectar episodios críticos y a analizar posibles patrones estacionales o asociados a condiciones locales específicas.</w:t>
       </w:r>
     </w:p>
@@ -3862,9 +3862,9 @@
           <w:lang w:val="es-ES_tradnl"/>
         </w:rPr>
         <w:drawing>
-          <wp:inline distT="0" distB="0" distL="0" distR="0" wp14:anchorId="4543044E" wp14:editId="74DDC2F5">
-            <wp:extent cx="3403159" cy="2108973"/>
-            <wp:effectExtent l="0" t="0" r="635" b="0"/>
+          <wp:inline distT="0" distB="0" distL="0" distR="0" wp14:anchorId="4543044E" wp14:editId="12690579">
+            <wp:extent cx="2667000" cy="1652767"/>
+            <wp:effectExtent l="0" t="0" r="0" b="5080"/>
             <wp:docPr id="163540038" name="Imagen 5"/>
             <wp:cNvGraphicFramePr>
               <a:graphicFrameLocks xmlns:a="http://schemas.openxmlformats.org/drawingml/2006/main" noChangeAspect="1"/>
@@ -3877,7 +3877,7 @@
                     <pic:cNvPicPr/>
                   </pic:nvPicPr>
                   <pic:blipFill>
-                    <a:blip r:embed="rId9">
+                    <a:blip r:embed="rId9" cstate="print">
                       <a:extLst>
                         <a:ext uri="{28A0092B-C50C-407E-A947-70E740481C1C}">
                           <a14:useLocalDpi xmlns:a14="http://schemas.microsoft.com/office/drawing/2010/main" val="0"/>
@@ -3891,7 +3891,7 @@
                   <pic:spPr>
                     <a:xfrm>
                       <a:off x="0" y="0"/>
-                      <a:ext cx="3410600" cy="2113584"/>
+                      <a:ext cx="2679301" cy="1660390"/>
                     </a:xfrm>
                     <a:prstGeom prst="rect">
                       <a:avLst/>
@@ -3994,11 +3994,10 @@
           <w:noProof/>
           <w:lang w:val="es-ES_tradnl"/>
         </w:rPr>
-        <w:lastRenderedPageBreak/>
         <w:drawing>
-          <wp:inline distT="0" distB="0" distL="0" distR="0" wp14:anchorId="367C6365" wp14:editId="68433B87">
-            <wp:extent cx="3498574" cy="2168102"/>
-            <wp:effectExtent l="0" t="0" r="0" b="3810"/>
+          <wp:inline distT="0" distB="0" distL="0" distR="0" wp14:anchorId="367C6365" wp14:editId="2F9C189D">
+            <wp:extent cx="2828095" cy="1752600"/>
+            <wp:effectExtent l="0" t="0" r="0" b="0"/>
             <wp:docPr id="327092135" name="Imagen 6"/>
             <wp:cNvGraphicFramePr>
               <a:graphicFrameLocks xmlns:a="http://schemas.openxmlformats.org/drawingml/2006/main" noChangeAspect="1"/>
@@ -4011,7 +4010,7 @@
                     <pic:cNvPicPr/>
                   </pic:nvPicPr>
                   <pic:blipFill>
-                    <a:blip r:embed="rId10">
+                    <a:blip r:embed="rId10" cstate="print">
                       <a:extLst>
                         <a:ext uri="{28A0092B-C50C-407E-A947-70E740481C1C}">
                           <a14:useLocalDpi xmlns:a14="http://schemas.microsoft.com/office/drawing/2010/main" val="0"/>
@@ -4025,7 +4024,7 @@
                   <pic:spPr>
                     <a:xfrm>
                       <a:off x="0" y="0"/>
-                      <a:ext cx="3504764" cy="2171938"/>
+                      <a:ext cx="2837612" cy="1758498"/>
                     </a:xfrm>
                     <a:prstGeom prst="rect">
                       <a:avLst/>
@@ -4127,10 +4126,11 @@
           <w:noProof/>
           <w:lang w:val="es-ES_tradnl"/>
         </w:rPr>
+        <w:lastRenderedPageBreak/>
         <w:drawing>
-          <wp:inline distT="0" distB="0" distL="0" distR="0" wp14:anchorId="51548471" wp14:editId="3E1F852D">
-            <wp:extent cx="3657600" cy="1993512"/>
-            <wp:effectExtent l="0" t="0" r="0" b="635"/>
+          <wp:inline distT="0" distB="0" distL="0" distR="0" wp14:anchorId="51548471" wp14:editId="19BAD578">
+            <wp:extent cx="3314700" cy="1806621"/>
+            <wp:effectExtent l="0" t="0" r="0" b="3175"/>
             <wp:docPr id="724213844" name="Imagen 7"/>
             <wp:cNvGraphicFramePr>
               <a:graphicFrameLocks xmlns:a="http://schemas.openxmlformats.org/drawingml/2006/main" noChangeAspect="1"/>
@@ -4157,7 +4157,7 @@
                   <pic:spPr>
                     <a:xfrm>
                       <a:off x="0" y="0"/>
-                      <a:ext cx="3680280" cy="2005874"/>
+                      <a:ext cx="3339369" cy="1820066"/>
                     </a:xfrm>
                     <a:prstGeom prst="rect">
                       <a:avLst/>
@@ -4266,11 +4266,10 @@
           <w:noProof/>
           <w:lang w:val="es-ES_tradnl"/>
         </w:rPr>
-        <w:lastRenderedPageBreak/>
         <w:drawing>
-          <wp:inline distT="0" distB="0" distL="0" distR="0" wp14:anchorId="3190A557" wp14:editId="39599E6D">
-            <wp:extent cx="2592126" cy="1871211"/>
-            <wp:effectExtent l="0" t="0" r="0" b="0"/>
+          <wp:inline distT="0" distB="0" distL="0" distR="0" wp14:anchorId="3190A557" wp14:editId="74B9DF5C">
+            <wp:extent cx="2339854" cy="1689100"/>
+            <wp:effectExtent l="0" t="0" r="3810" b="6350"/>
             <wp:docPr id="1587669378" name="Imagen 8"/>
             <wp:cNvGraphicFramePr>
               <a:graphicFrameLocks xmlns:a="http://schemas.openxmlformats.org/drawingml/2006/main" noChangeAspect="1"/>
@@ -4297,7 +4296,7 @@
                   <pic:spPr>
                     <a:xfrm>
                       <a:off x="0" y="0"/>
-                      <a:ext cx="2606882" cy="1881863"/>
+                      <a:ext cx="2356467" cy="1701092"/>
                     </a:xfrm>
                     <a:prstGeom prst="rect">
                       <a:avLst/>
@@ -4407,9 +4406,9 @@
           <w:lang w:val="es-ES_tradnl"/>
         </w:rPr>
         <w:drawing>
-          <wp:inline distT="0" distB="0" distL="0" distR="0" wp14:anchorId="569974B4" wp14:editId="76E3BCD3">
-            <wp:extent cx="2775006" cy="2003229"/>
-            <wp:effectExtent l="0" t="0" r="0" b="3810"/>
+          <wp:inline distT="0" distB="0" distL="0" distR="0" wp14:anchorId="569974B4" wp14:editId="2B519B27">
+            <wp:extent cx="2451100" cy="1769407"/>
+            <wp:effectExtent l="0" t="0" r="6350" b="2540"/>
             <wp:docPr id="1776440610" name="Imagen 9"/>
             <wp:cNvGraphicFramePr>
               <a:graphicFrameLocks xmlns:a="http://schemas.openxmlformats.org/drawingml/2006/main" noChangeAspect="1"/>
@@ -4422,7 +4421,7 @@
                     <pic:cNvPicPr/>
                   </pic:nvPicPr>
                   <pic:blipFill>
-                    <a:blip r:embed="rId13">
+                    <a:blip r:embed="rId13" cstate="print">
                       <a:extLst>
                         <a:ext uri="{28A0092B-C50C-407E-A947-70E740481C1C}">
                           <a14:useLocalDpi xmlns:a14="http://schemas.microsoft.com/office/drawing/2010/main" val="0"/>
@@ -4436,7 +4435,7 @@
                   <pic:spPr>
                     <a:xfrm>
                       <a:off x="0" y="0"/>
-                      <a:ext cx="2794858" cy="2017560"/>
+                      <a:ext cx="2472313" cy="1784721"/>
                     </a:xfrm>
                     <a:prstGeom prst="rect">
                       <a:avLst/>
@@ -4462,6 +4461,7 @@
         <w:rPr>
           <w:rFonts w:ascii="Arial" w:hAnsi="Arial" w:cs="Arial"/>
         </w:rPr>
+        <w:lastRenderedPageBreak/>
         <w:t xml:space="preserve">Imagen </w:t>
       </w:r>
       <w:r>
@@ -4624,7 +4624,6 @@
           <w:sz w:val="24"/>
           <w:szCs w:val="24"/>
         </w:rPr>
-        <w:lastRenderedPageBreak/>
         <w:t xml:space="preserve">Con el objetivo de garantizar un adecuado manejo de versiones, se creó un repositorio en </w:t>
       </w:r>
       <w:r>
@@ -4787,9 +4786,9 @@
           <w:lang w:val="es-MX"/>
         </w:rPr>
         <w:drawing>
-          <wp:inline distT="0" distB="0" distL="0" distR="0" wp14:anchorId="6217A42B" wp14:editId="647023C7">
-            <wp:extent cx="3379305" cy="2065896"/>
-            <wp:effectExtent l="0" t="0" r="0" b="4445"/>
+          <wp:inline distT="0" distB="0" distL="0" distR="0" wp14:anchorId="6217A42B" wp14:editId="104B142C">
+            <wp:extent cx="2717800" cy="1661493"/>
+            <wp:effectExtent l="0" t="0" r="6350" b="0"/>
             <wp:docPr id="320157320" name="Imagen 10"/>
             <wp:cNvGraphicFramePr>
               <a:graphicFrameLocks xmlns:a="http://schemas.openxmlformats.org/drawingml/2006/main" noChangeAspect="1"/>
@@ -4816,7 +4815,7 @@
                   <pic:spPr>
                     <a:xfrm>
                       <a:off x="0" y="0"/>
-                      <a:ext cx="3394023" cy="2074894"/>
+                      <a:ext cx="2735985" cy="1672610"/>
                     </a:xfrm>
                     <a:prstGeom prst="rect">
                       <a:avLst/>
@@ -5091,7 +5090,6 @@
           <w:kern w:val="0"/>
           <w:lang w:val="es-MX"/>
         </w:rPr>
-        <w:lastRenderedPageBreak/>
         <w:t>Repositorio de datos DVC</w:t>
       </w:r>
     </w:p>
@@ -5542,6 +5540,7 @@
           <w:rFonts w:ascii="Arial" w:hAnsi="Arial" w:cs="Arial"/>
           <w:lang w:val="es-ES_tradnl"/>
         </w:rPr>
+        <w:lastRenderedPageBreak/>
         <w:t>El prototipo consta de dos secciones principales:</w:t>
       </w:r>
     </w:p>
@@ -5587,6 +5586,7 @@
     </w:p>
     <w:p>
       <w:pPr>
+        <w:jc w:val="center"/>
         <w:rPr>
           <w:rFonts w:ascii="Arial" w:hAnsi="Arial" w:cs="Arial"/>
           <w:b/>
@@ -5602,10 +5602,9 @@
           <w:noProof/>
           <w:lang w:val="es-ES_tradnl"/>
         </w:rPr>
-        <w:lastRenderedPageBreak/>
         <w:drawing>
-          <wp:inline distT="0" distB="0" distL="0" distR="0" wp14:anchorId="4F16562C" wp14:editId="3E795282">
-            <wp:extent cx="5492750" cy="3092400"/>
+          <wp:inline distT="0" distB="0" distL="0" distR="0" wp14:anchorId="4F16562C" wp14:editId="5326BDC5">
+            <wp:extent cx="5075520" cy="2857500"/>
             <wp:effectExtent l="0" t="0" r="0" b="0"/>
             <wp:docPr id="402830614" name="Imagen 1"/>
             <wp:cNvGraphicFramePr>
@@ -5636,7 +5635,7 @@
                   <pic:spPr bwMode="auto">
                     <a:xfrm>
                       <a:off x="0" y="0"/>
-                      <a:ext cx="5497204" cy="3094907"/>
+                      <a:ext cx="5102149" cy="2872492"/>
                     </a:xfrm>
                     <a:prstGeom prst="rect">
                       <a:avLst/>
@@ -5683,14 +5682,17 @@
       </w:r>
     </w:p>
     <w:p>
+      <w:pPr>
+        <w:jc w:val="center"/>
+      </w:pPr>
       <w:r>
         <w:rPr>
           <w:noProof/>
         </w:rPr>
         <w:drawing>
-          <wp:inline distT="0" distB="0" distL="0" distR="0" wp14:anchorId="6897415E" wp14:editId="5676C8B0">
-            <wp:extent cx="5594350" cy="3149600"/>
-            <wp:effectExtent l="0" t="0" r="6350" b="0"/>
+          <wp:inline distT="0" distB="0" distL="0" distR="0" wp14:anchorId="6897415E" wp14:editId="124DF117">
+            <wp:extent cx="5233426" cy="2946400"/>
+            <wp:effectExtent l="0" t="0" r="5715" b="6350"/>
             <wp:docPr id="1755708908" name="Imagen 2"/>
             <wp:cNvGraphicFramePr>
               <a:graphicFrameLocks xmlns:a="http://schemas.openxmlformats.org/drawingml/2006/main" noChangeAspect="1"/>
@@ -5720,7 +5722,7 @@
                   <pic:spPr bwMode="auto">
                     <a:xfrm>
                       <a:off x="0" y="0"/>
-                      <a:ext cx="5594350" cy="3149600"/>
+                      <a:ext cx="5250939" cy="2956260"/>
                     </a:xfrm>
                     <a:prstGeom prst="rect">
                       <a:avLst/>
@@ -5754,35 +5756,6 @@
       <w:r>
         <w:t>sección de alertas</w:t>
       </w:r>
-    </w:p>
-    <w:p>
-      <w:pPr>
-        <w:rPr>
-          <w:rFonts w:ascii="Arial" w:hAnsi="Arial" w:cs="Arial"/>
-          <w:b/>
-          <w:bCs/>
-        </w:rPr>
-      </w:pPr>
-    </w:p>
-    <w:p>
-      <w:pPr>
-        <w:rPr>
-          <w:rFonts w:ascii="Arial" w:hAnsi="Arial" w:cs="Arial"/>
-          <w:b/>
-          <w:bCs/>
-          <w:lang w:val="es-ES_tradnl"/>
-        </w:rPr>
-      </w:pPr>
-    </w:p>
-    <w:p>
-      <w:pPr>
-        <w:rPr>
-          <w:rFonts w:ascii="Arial" w:hAnsi="Arial" w:cs="Arial"/>
-          <w:b/>
-          <w:bCs/>
-          <w:lang w:val="es-ES_tradnl"/>
-        </w:rPr>
-      </w:pPr>
     </w:p>
     <w:p>
       <w:pPr>
@@ -6693,7 +6666,115 @@
           <w:bCs/>
           <w:lang w:val="es-ES_tradnl"/>
         </w:rPr>
-        <w:t xml:space="preserve">                                                              </w:t>
+        <w:t xml:space="preserve">            </w:t>
+      </w:r>
+    </w:p>
+    <w:p>
+      <w:pPr>
+        <w:rPr>
+          <w:rFonts w:ascii="Arial" w:hAnsi="Arial" w:cs="Arial"/>
+          <w:b/>
+          <w:bCs/>
+          <w:lang w:val="es-ES_tradnl"/>
+        </w:rPr>
+      </w:pPr>
+    </w:p>
+    <w:p>
+      <w:pPr>
+        <w:pStyle w:val="Prrafodelista"/>
+        <w:numPr>
+          <w:ilvl w:val="1"/>
+          <w:numId w:val="1"/>
+        </w:numPr>
+        <w:rPr>
+          <w:rFonts w:ascii="Arial" w:hAnsi="Arial" w:cs="Arial"/>
+          <w:b/>
+          <w:bCs/>
+          <w:lang w:val="es-ES_tradnl"/>
+        </w:rPr>
+      </w:pPr>
+      <w:r>
+        <w:rPr>
+          <w:rFonts w:ascii="Arial" w:hAnsi="Arial" w:cs="Arial"/>
+          <w:b/>
+          <w:bCs/>
+          <w:lang w:val="es-ES_tradnl"/>
+        </w:rPr>
+        <w:lastRenderedPageBreak/>
+        <w:t xml:space="preserve">Evidencia uso </w:t>
+      </w:r>
+      <w:proofErr w:type="spellStart"/>
+      <w:r>
+        <w:rPr>
+          <w:rFonts w:ascii="Arial" w:hAnsi="Arial" w:cs="Arial"/>
+          <w:b/>
+          <w:bCs/>
+          <w:lang w:val="es-ES_tradnl"/>
+        </w:rPr>
+        <w:t>git</w:t>
+      </w:r>
+      <w:proofErr w:type="spellEnd"/>
+    </w:p>
+    <w:p>
+      <w:pPr>
+        <w:rPr>
+          <w:rFonts w:ascii="Arial" w:hAnsi="Arial" w:cs="Arial"/>
+          <w:b/>
+          <w:bCs/>
+          <w:lang w:val="es-ES_tradnl"/>
+        </w:rPr>
+      </w:pPr>
+      <w:r>
+        <w:rPr>
+          <w:rFonts w:ascii="Arial" w:hAnsi="Arial" w:cs="Arial"/>
+          <w:b/>
+          <w:bCs/>
+          <w:lang w:val="es-ES_tradnl"/>
+        </w:rPr>
+        <w:drawing>
+          <wp:inline distT="0" distB="0" distL="0" distR="0" wp14:anchorId="49202B52" wp14:editId="3482A057">
+            <wp:extent cx="4039048" cy="6696222"/>
+            <wp:effectExtent l="0" t="0" r="0" b="0"/>
+            <wp:docPr id="1830293636" name="Imagen 1"/>
+            <wp:cNvGraphicFramePr>
+              <a:graphicFrameLocks xmlns:a="http://schemas.openxmlformats.org/drawingml/2006/main" noChangeAspect="1"/>
+            </wp:cNvGraphicFramePr>
+            <a:graphic xmlns:a="http://schemas.openxmlformats.org/drawingml/2006/main">
+              <a:graphicData uri="http://schemas.openxmlformats.org/drawingml/2006/picture">
+                <pic:pic xmlns:pic="http://schemas.openxmlformats.org/drawingml/2006/picture">
+                  <pic:nvPicPr>
+                    <pic:cNvPr id="1830293636" name=""/>
+                    <pic:cNvPicPr/>
+                  </pic:nvPicPr>
+                  <pic:blipFill>
+                    <a:blip r:embed="rId20"/>
+                    <a:stretch>
+                      <a:fillRect/>
+                    </a:stretch>
+                  </pic:blipFill>
+                  <pic:spPr>
+                    <a:xfrm>
+                      <a:off x="0" y="0"/>
+                      <a:ext cx="4040823" cy="6699165"/>
+                    </a:xfrm>
+                    <a:prstGeom prst="rect">
+                      <a:avLst/>
+                    </a:prstGeom>
+                  </pic:spPr>
+                </pic:pic>
+              </a:graphicData>
+            </a:graphic>
+          </wp:inline>
+        </w:drawing>
+      </w:r>
+      <w:r>
+        <w:rPr>
+          <w:rFonts w:ascii="Arial" w:hAnsi="Arial" w:cs="Arial"/>
+          <w:b/>
+          <w:bCs/>
+          <w:lang w:val="es-ES_tradnl"/>
+        </w:rPr>
+        <w:t xml:space="preserve">                                                  </w:t>
       </w:r>
     </w:p>
     <w:sectPr>

</xml_diff>